<commit_message>
Intro and Basic Syntax - exercise
</commit_message>
<xml_diff>
--- a/Programming fundamentals/Intro and Basic Syntax - exercise/Problems.docx
+++ b/Programming fundamentals/Intro and Basic Syntax - exercise/Problems.docx
@@ -1,6 +1,6 @@
 
 <file path=word/document.xml><?xml version="1.0" encoding="utf-8"?>
-<w:document xmlns:wpc="http://schemas.microsoft.com/office/word/2010/wordprocessingCanvas" xmlns:cx="http://schemas.microsoft.com/office/drawing/2014/chartex" xmlns:cx1="http://schemas.microsoft.com/office/drawing/2015/9/8/chartex" xmlns:cx2="http://schemas.microsoft.com/office/drawing/2015/10/21/chartex" xmlns:cx3="http://schemas.microsoft.com/office/drawing/2016/5/9/chartex" xmlns:cx4="http://schemas.microsoft.com/office/drawing/2016/5/10/chartex" xmlns:cx5="http://schemas.microsoft.com/office/drawing/2016/5/11/chartex" xmlns:cx6="http://schemas.microsoft.com/office/drawing/2016/5/12/chartex" xmlns:cx7="http://schemas.microsoft.com/office/drawing/2016/5/13/chartex" xmlns:cx8="http://schemas.microsoft.com/office/drawing/2016/5/14/chartex" xmlns:mc="http://schemas.openxmlformats.org/markup-compatibility/2006" xmlns:aink="http://schemas.microsoft.com/office/drawing/2016/ink" xmlns:am3d="http://schemas.microsoft.com/office/drawing/2017/model3d" xmlns:o="urn:schemas-microsoft-com:office:office" xmlns:r="http://schemas.openxmlformats.org/officeDocument/2006/relationships" xmlns:m="http://schemas.openxmlformats.org/officeDocument/2006/math" xmlns:v="urn:schemas-microsoft-com:vml" xmlns:wp14="http://schemas.microsoft.com/office/word/2010/wordprocessingDrawing" xmlns:wp="http://schemas.openxmlformats.org/drawingml/2006/wordprocessingDrawing" xmlns:w10="urn:schemas-microsoft-com:office:word" xmlns:w="http://schemas.openxmlformats.org/wordprocessingml/2006/main" xmlns:w14="http://schemas.microsoft.com/office/word/2010/wordml" xmlns:w15="http://schemas.microsoft.com/office/word/2012/wordml" xmlns:w16cex="http://schemas.microsoft.com/office/word/2018/wordml/cex" xmlns:w16cid="http://schemas.microsoft.com/office/word/2016/wordml/cid" xmlns:w16="http://schemas.microsoft.com/office/word/2018/wordml" xmlns:w16sdtdh="http://schemas.microsoft.com/office/word/2020/wordml/sdtdatahash" xmlns:w16se="http://schemas.microsoft.com/office/word/2015/wordml/symex" xmlns:wpg="http://schemas.microsoft.com/office/word/2010/wordprocessingGroup" xmlns:wpi="http://schemas.microsoft.com/office/word/2010/wordprocessingInk" xmlns:wne="http://schemas.microsoft.com/office/word/2006/wordml" xmlns:wps="http://schemas.microsoft.com/office/word/2010/wordprocessingShape" mc:Ignorable="w14 w15 w16se w16cid w16 w16cex w16sdtdh wp14">
+<w:document xmlns:wpc="http://schemas.microsoft.com/office/word/2010/wordprocessingCanvas" xmlns:cx="http://schemas.microsoft.com/office/drawing/2014/chartex" xmlns:cx1="http://schemas.microsoft.com/office/drawing/2015/9/8/chartex" xmlns:cx2="http://schemas.microsoft.com/office/drawing/2015/10/21/chartex" xmlns:cx3="http://schemas.microsoft.com/office/drawing/2016/5/9/chartex" xmlns:cx4="http://schemas.microsoft.com/office/drawing/2016/5/10/chartex" xmlns:cx5="http://schemas.microsoft.com/office/drawing/2016/5/11/chartex" xmlns:cx6="http://schemas.microsoft.com/office/drawing/2016/5/12/chartex" xmlns:cx7="http://schemas.microsoft.com/office/drawing/2016/5/13/chartex" xmlns:cx8="http://schemas.microsoft.com/office/drawing/2016/5/14/chartex" xmlns:mc="http://schemas.openxmlformats.org/markup-compatibility/2006" xmlns:aink="http://schemas.microsoft.com/office/drawing/2016/ink" xmlns:am3d="http://schemas.microsoft.com/office/drawing/2017/model3d" xmlns:o="urn:schemas-microsoft-com:office:office" xmlns:oel="http://schemas.microsoft.com/office/2019/extlst" xmlns:r="http://schemas.openxmlformats.org/officeDocument/2006/relationships" xmlns:m="http://schemas.openxmlformats.org/officeDocument/2006/math" xmlns:v="urn:schemas-microsoft-com:vml" xmlns:wp14="http://schemas.microsoft.com/office/word/2010/wordprocessingDrawing" xmlns:wp="http://schemas.openxmlformats.org/drawingml/2006/wordprocessingDrawing" xmlns:w10="urn:schemas-microsoft-com:office:word" xmlns:w="http://schemas.openxmlformats.org/wordprocessingml/2006/main" xmlns:w14="http://schemas.microsoft.com/office/word/2010/wordml" xmlns:w15="http://schemas.microsoft.com/office/word/2012/wordml" xmlns:w16cex="http://schemas.microsoft.com/office/word/2018/wordml/cex" xmlns:w16cid="http://schemas.microsoft.com/office/word/2016/wordml/cid" xmlns:w16="http://schemas.microsoft.com/office/word/2018/wordml" xmlns:w16sdtdh="http://schemas.microsoft.com/office/word/2020/wordml/sdtdatahash" xmlns:w16se="http://schemas.microsoft.com/office/word/2015/wordml/symex" xmlns:wpg="http://schemas.microsoft.com/office/word/2010/wordprocessingGroup" xmlns:wpi="http://schemas.microsoft.com/office/word/2010/wordprocessingInk" xmlns:wne="http://schemas.microsoft.com/office/word/2006/wordml" xmlns:wps="http://schemas.microsoft.com/office/word/2010/wordprocessingShape" mc:Ignorable="w14 w15 w16se w16cid w16 w16cex w16sdtdh wp14">
   <w:body>
     <w:p>
       <w:pPr>
@@ -5579,4203 +5579,21 @@
     <w:p>
       <w:pPr>
         <w:pStyle w:val="Heading2"/>
-        <w:rPr>
-          <w:rStyle w:val="Heading2Char"/>
-          <w:b/>
-          <w:bCs/>
-          <w:lang w:val="bg-BG"/>
-        </w:rPr>
-      </w:pPr>
-      <w:r>
-        <w:rPr>
-          <w:rStyle w:val="Heading2Char"/>
-          <w:b/>
-          <w:bCs/>
-          <w:noProof/>
-        </w:rPr>
-        <w:lastRenderedPageBreak/>
-        <w:t>*Padawan</w:t>
-      </w:r>
-      <w:r>
-        <w:rPr>
-          <w:rStyle w:val="Heading2Char"/>
-          <w:b/>
-          <w:bCs/>
-        </w:rPr>
-        <w:t xml:space="preserve"> Equipment</w:t>
-      </w:r>
-    </w:p>
-    <w:p>
-      <w:pPr>
-        <w:jc w:val="both"/>
-      </w:pPr>
-      <w:r>
-        <w:t xml:space="preserve">Yoda is starting his newly created Jedi academy. So, he asked </w:t>
-      </w:r>
-      <w:r>
-        <w:rPr>
-          <w:noProof/>
-        </w:rPr>
-        <w:t>master</w:t>
-      </w:r>
-      <w:r>
-        <w:t xml:space="preserve"> </w:t>
-      </w:r>
-      <w:r>
-        <w:t>John</w:t>
-      </w:r>
-      <w:r>
-        <w:t xml:space="preserve"> to </w:t>
-      </w:r>
-      <w:r>
-        <w:rPr>
-          <w:b/>
-        </w:rPr>
-        <w:t>buy</w:t>
-      </w:r>
-      <w:r>
-        <w:t xml:space="preserve"> the </w:t>
-      </w:r>
-      <w:r>
-        <w:rPr>
-          <w:b/>
-        </w:rPr>
-        <w:t>needed equipment</w:t>
-      </w:r>
-      <w:r>
-        <w:t xml:space="preserve">. The number of </w:t>
-      </w:r>
-      <w:r>
-        <w:rPr>
-          <w:b/>
-        </w:rPr>
-        <w:t>items</w:t>
-      </w:r>
-      <w:r>
-        <w:t xml:space="preserve"> depends on </w:t>
-      </w:r>
-      <w:r>
-        <w:rPr>
-          <w:b/>
-        </w:rPr>
-        <w:t>how many students will sign up</w:t>
-      </w:r>
-      <w:r>
-        <w:t xml:space="preserve">. The equipment for </w:t>
-      </w:r>
-      <w:r>
-        <w:t>each</w:t>
-      </w:r>
-      <w:r>
-        <w:t xml:space="preserve"> </w:t>
-      </w:r>
-      <w:r>
-        <w:rPr>
-          <w:noProof/>
-        </w:rPr>
-        <w:t>Padawan</w:t>
-      </w:r>
-      <w:r>
-        <w:t xml:space="preserve"> contains</w:t>
-      </w:r>
-      <w:r>
-        <w:t>:</w:t>
-      </w:r>
-    </w:p>
-    <w:p>
-      <w:pPr>
-        <w:pStyle w:val="ListParagraph"/>
         <w:numPr>
           <w:ilvl w:val="0"/>
-          <w:numId w:val="5"/>
+          <w:numId w:val="0"/>
         </w:numPr>
-        <w:spacing w:before="0" w:after="0" w:line="240" w:lineRule="auto"/>
-        <w:jc w:val="both"/>
         <w:rPr>
           <w:lang w:val="bg-BG"/>
         </w:rPr>
       </w:pPr>
       <w:r>
         <w:rPr>
-          <w:b/>
-        </w:rPr>
-        <w:t>L</w:t>
-      </w:r>
-      <w:r>
-        <w:rPr>
-          <w:b/>
-        </w:rPr>
-        <w:t>ightsaber</w:t>
-      </w:r>
-    </w:p>
-    <w:p>
-      <w:pPr>
-        <w:pStyle w:val="ListParagraph"/>
-        <w:numPr>
-          <w:ilvl w:val="0"/>
-          <w:numId w:val="5"/>
-        </w:numPr>
-        <w:spacing w:before="0" w:after="0" w:line="240" w:lineRule="auto"/>
-        <w:jc w:val="both"/>
-        <w:rPr>
           <w:lang w:val="bg-BG"/>
         </w:rPr>
-      </w:pPr>
-      <w:r>
-        <w:rPr>
-          <w:b/>
-        </w:rPr>
-        <w:t>B</w:t>
-      </w:r>
-      <w:r>
-        <w:rPr>
-          <w:b/>
-        </w:rPr>
-        <w:t>elt</w:t>
-      </w:r>
-    </w:p>
-    <w:p>
-      <w:pPr>
-        <w:pStyle w:val="ListParagraph"/>
-        <w:numPr>
-          <w:ilvl w:val="0"/>
-          <w:numId w:val="5"/>
-        </w:numPr>
-        <w:spacing w:before="0" w:after="0" w:line="240" w:lineRule="auto"/>
-        <w:jc w:val="both"/>
-        <w:rPr>
-          <w:lang w:val="bg-BG"/>
-        </w:rPr>
-      </w:pPr>
-      <w:r>
-        <w:rPr>
-          <w:b/>
-        </w:rPr>
-        <w:t>R</w:t>
-      </w:r>
-      <w:r>
-        <w:rPr>
-          <w:b/>
-        </w:rPr>
-        <w:t>obe</w:t>
-      </w:r>
-    </w:p>
-    <w:p>
-      <w:r>
-        <w:t xml:space="preserve">You will be given </w:t>
-      </w:r>
-      <w:r>
-        <w:rPr>
-          <w:b/>
-        </w:rPr>
-        <w:t xml:space="preserve">the amount of money </w:t>
-      </w:r>
-      <w:r>
-        <w:rPr>
-          <w:b/>
-        </w:rPr>
-        <w:t>John</w:t>
-      </w:r>
-      <w:r>
-        <w:rPr>
-          <w:b/>
-        </w:rPr>
-        <w:t xml:space="preserve"> has</w:t>
-      </w:r>
-      <w:r>
-        <w:t xml:space="preserve">, the </w:t>
-      </w:r>
-      <w:r>
-        <w:rPr>
-          <w:b/>
-        </w:rPr>
-        <w:t xml:space="preserve">number of students </w:t>
-      </w:r>
-      <w:r>
-        <w:t xml:space="preserve">and the </w:t>
-      </w:r>
-      <w:r>
-        <w:rPr>
-          <w:b/>
-        </w:rPr>
-        <w:t>prices of each item</w:t>
-      </w:r>
-      <w:r>
-        <w:t xml:space="preserve">. </w:t>
-      </w:r>
-      <w:r>
-        <w:t xml:space="preserve">Calculate </w:t>
-      </w:r>
-      <w:r>
-        <w:t>if</w:t>
-      </w:r>
-      <w:r>
+        <w:lastRenderedPageBreak/>
         <w:t xml:space="preserve"> </w:t>
       </w:r>
-      <w:r>
-        <w:t>John</w:t>
-      </w:r>
-      <w:r>
-        <w:t xml:space="preserve"> has enough</w:t>
-      </w:r>
-      <w:r>
-        <w:t xml:space="preserve"> </w:t>
-      </w:r>
-      <w:r>
-        <w:rPr>
-          <w:b/>
-        </w:rPr>
-        <w:t>money to buy equipment</w:t>
-      </w:r>
-      <w:r>
-        <w:rPr>
-          <w:b/>
-        </w:rPr>
-        <w:t xml:space="preserve"> for each Padawan</w:t>
-      </w:r>
-      <w:r>
-        <w:t xml:space="preserve"> </w:t>
-      </w:r>
-      <w:r>
-        <w:t>or how much more</w:t>
-      </w:r>
-      <w:r>
-        <w:t xml:space="preserve"> </w:t>
-      </w:r>
-      <w:r>
-        <w:t>money he needs.</w:t>
-      </w:r>
-    </w:p>
-    <w:p>
-      <w:pPr>
-        <w:rPr>
-          <w:lang w:val="bg-BG"/>
-        </w:rPr>
-      </w:pPr>
-      <w:r>
-        <w:t>There are some additional requirements:</w:t>
-      </w:r>
-      <w:r>
-        <w:t xml:space="preserve"> </w:t>
-      </w:r>
-    </w:p>
-    <w:p>
-      <w:pPr>
-        <w:pStyle w:val="ListParagraph"/>
-        <w:numPr>
-          <w:ilvl w:val="0"/>
-          <w:numId w:val="15"/>
-        </w:numPr>
-        <w:rPr>
-          <w:lang w:val="bg-BG"/>
-        </w:rPr>
-      </w:pPr>
-      <w:r>
-        <w:rPr>
-          <w:noProof/>
-        </w:rPr>
-        <w:t>L</w:t>
-      </w:r>
-      <w:r>
-        <w:rPr>
-          <w:noProof/>
-        </w:rPr>
-        <w:t>ightsabres</w:t>
-      </w:r>
-      <w:r>
-        <w:rPr>
-          <w:noProof/>
-        </w:rPr>
-        <w:t xml:space="preserve"> </w:t>
-      </w:r>
-      <w:r>
-        <w:t xml:space="preserve">sometimes </w:t>
-      </w:r>
-      <w:r>
-        <w:t>break</w:t>
-      </w:r>
-      <w:r>
-        <w:t>,</w:t>
-      </w:r>
-      <w:r>
-        <w:t xml:space="preserve"> so</w:t>
-      </w:r>
-      <w:r>
-        <w:t xml:space="preserve"> </w:t>
-      </w:r>
-      <w:r>
-        <w:t xml:space="preserve">John </w:t>
-      </w:r>
-      <w:r>
-        <w:t xml:space="preserve">should </w:t>
-      </w:r>
-      <w:r>
-        <w:rPr>
-          <w:b/>
-        </w:rPr>
-        <w:t xml:space="preserve">buy 10% more </w:t>
-      </w:r>
-      <w:r>
-        <w:rPr>
-          <w:b/>
-          <w:noProof/>
-        </w:rPr>
-        <w:t>(</w:t>
-      </w:r>
-      <w:r>
-        <w:rPr>
-          <w:b/>
-        </w:rPr>
-        <w:t>taken from the students</w:t>
-      </w:r>
-      <w:r>
-        <w:rPr>
-          <w:b/>
-        </w:rPr>
-        <w:t>'</w:t>
-      </w:r>
-      <w:r>
-        <w:rPr>
-          <w:b/>
-        </w:rPr>
-        <w:t xml:space="preserve"> count)</w:t>
-      </w:r>
-      <w:r>
-        <w:t xml:space="preserve">, </w:t>
-      </w:r>
-      <w:r>
-        <w:rPr>
-          <w:b/>
-        </w:rPr>
-        <w:t>rounded up</w:t>
-      </w:r>
-      <w:r>
-        <w:t xml:space="preserve"> to the next integer</w:t>
-      </w:r>
-      <w:r>
-        <w:t>.</w:t>
-      </w:r>
-    </w:p>
-    <w:p>
-      <w:pPr>
-        <w:pStyle w:val="ListParagraph"/>
-        <w:numPr>
-          <w:ilvl w:val="0"/>
-          <w:numId w:val="15"/>
-        </w:numPr>
-        <w:rPr>
-          <w:lang w:val="bg-BG"/>
-        </w:rPr>
-      </w:pPr>
-      <w:r>
-        <w:t>E</w:t>
-      </w:r>
-      <w:r>
-        <w:t xml:space="preserve">very </w:t>
-      </w:r>
-      <w:r>
-        <w:rPr>
-          <w:b/>
-        </w:rPr>
-        <w:t>sixth belt is free</w:t>
-      </w:r>
-      <w:r>
-        <w:rPr>
-          <w:b/>
-        </w:rPr>
-        <w:t>.</w:t>
-      </w:r>
-    </w:p>
-    <w:p>
-      <w:pPr>
-        <w:pStyle w:val="Heading3"/>
-        <w:rPr>
-          <w:lang w:val="bg-BG"/>
-        </w:rPr>
-      </w:pPr>
-      <w:r>
-        <w:t>Input / Constraints</w:t>
-      </w:r>
-    </w:p>
-    <w:p>
-      <w:pPr>
-        <w:rPr>
-          <w:lang w:val="bg-BG"/>
-        </w:rPr>
-      </w:pPr>
-      <w:r>
-        <w:t xml:space="preserve">The input data should be read from the console. It will consist of </w:t>
-      </w:r>
-      <w:r>
-        <w:rPr>
-          <w:b/>
-        </w:rPr>
-        <w:t>exactly 5 lines</w:t>
-      </w:r>
-      <w:r>
-        <w:t>:</w:t>
-      </w:r>
-    </w:p>
-    <w:p>
-      <w:pPr>
-        <w:pStyle w:val="ListParagraph"/>
-        <w:numPr>
-          <w:ilvl w:val="0"/>
-          <w:numId w:val="1"/>
-        </w:numPr>
-        <w:ind w:left="540"/>
-        <w:rPr>
-          <w:rFonts w:eastAsia="Calibri"/>
-          <w:lang w:val="bg-BG"/>
-        </w:rPr>
-      </w:pPr>
-      <w:r>
-        <w:t xml:space="preserve">The </w:t>
-      </w:r>
-      <w:r>
-        <w:rPr>
-          <w:b/>
-        </w:rPr>
-        <w:t>amount of money</w:t>
-      </w:r>
-      <w:r>
-        <w:t xml:space="preserve"> </w:t>
-      </w:r>
-      <w:r>
-        <w:t>John</w:t>
-      </w:r>
-      <w:r>
-        <w:t xml:space="preserve"> has –</w:t>
-      </w:r>
-      <w:r>
-        <w:t xml:space="preserve"> </w:t>
-      </w:r>
-      <w:r>
-        <w:rPr>
-          <w:b/>
-        </w:rPr>
-        <w:t>floating-point number</w:t>
-      </w:r>
-      <w:r>
-        <w:t xml:space="preserve"> in</w:t>
-      </w:r>
-      <w:r>
-        <w:t xml:space="preserve"> the</w:t>
-      </w:r>
-      <w:r>
-        <w:t xml:space="preserve"> </w:t>
-      </w:r>
-      <w:r>
-        <w:rPr>
-          <w:b/>
-        </w:rPr>
-        <w:t>range [0.00…1000.00]</w:t>
-      </w:r>
-      <w:r>
-        <w:rPr>
-          <w:b/>
-        </w:rPr>
-        <w:t>.</w:t>
-      </w:r>
-    </w:p>
-    <w:p>
-      <w:pPr>
-        <w:pStyle w:val="ListParagraph"/>
-        <w:numPr>
-          <w:ilvl w:val="0"/>
-          <w:numId w:val="1"/>
-        </w:numPr>
-        <w:ind w:left="540"/>
-        <w:rPr>
-          <w:b/>
-          <w:lang w:val="bg-BG"/>
-        </w:rPr>
-      </w:pPr>
-      <w:r>
-        <w:t xml:space="preserve">The </w:t>
-      </w:r>
-      <w:r>
-        <w:rPr>
-          <w:b/>
-        </w:rPr>
-        <w:t xml:space="preserve">count of students – integer </w:t>
-      </w:r>
-      <w:r>
-        <w:rPr>
-          <w:b/>
-        </w:rPr>
-        <w:t xml:space="preserve">in the </w:t>
-      </w:r>
-      <w:r>
-        <w:rPr>
-          <w:b/>
-        </w:rPr>
-        <w:t>range [0…100]</w:t>
-      </w:r>
-      <w:r>
-        <w:rPr>
-          <w:b/>
-        </w:rPr>
-        <w:t>.</w:t>
-      </w:r>
-    </w:p>
-    <w:p>
-      <w:pPr>
-        <w:pStyle w:val="ListParagraph"/>
-        <w:numPr>
-          <w:ilvl w:val="0"/>
-          <w:numId w:val="1"/>
-        </w:numPr>
-        <w:ind w:left="540"/>
-        <w:rPr>
-          <w:rFonts w:eastAsia="Calibri"/>
-          <w:lang w:val="bg-BG"/>
-        </w:rPr>
-      </w:pPr>
-      <w:r>
-        <w:t xml:space="preserve">The </w:t>
-      </w:r>
-      <w:r>
-        <w:rPr>
-          <w:b/>
-        </w:rPr>
-        <w:t>price of lightsabers</w:t>
-      </w:r>
-      <w:r>
-        <w:t xml:space="preserve"> for a </w:t>
-      </w:r>
-      <w:r>
-        <w:rPr>
-          <w:b/>
-        </w:rPr>
-        <w:t xml:space="preserve">single </w:t>
-      </w:r>
-      <w:r>
-        <w:rPr>
-          <w:b/>
-        </w:rPr>
-        <w:t>saber</w:t>
-      </w:r>
-      <w:r>
-        <w:rPr>
-          <w:b/>
-        </w:rPr>
-        <w:t xml:space="preserve"> –</w:t>
-      </w:r>
-      <w:r>
-        <w:rPr>
-          <w:b/>
-        </w:rPr>
-        <w:t xml:space="preserve"> </w:t>
-      </w:r>
-      <w:r>
-        <w:rPr>
-          <w:b/>
-        </w:rPr>
-        <w:t>floating-point number</w:t>
-      </w:r>
-      <w:r>
-        <w:t xml:space="preserve"> in</w:t>
-      </w:r>
-      <w:r>
-        <w:t xml:space="preserve"> the</w:t>
-      </w:r>
-      <w:r>
-        <w:t xml:space="preserve"> </w:t>
-      </w:r>
-      <w:r>
-        <w:rPr>
-          <w:b/>
-        </w:rPr>
-        <w:t>range [0.00…100.00]</w:t>
-      </w:r>
-      <w:r>
-        <w:rPr>
-          <w:b/>
-        </w:rPr>
-        <w:t>.</w:t>
-      </w:r>
-    </w:p>
-    <w:p>
-      <w:pPr>
-        <w:pStyle w:val="ListParagraph"/>
-        <w:numPr>
-          <w:ilvl w:val="0"/>
-          <w:numId w:val="1"/>
-        </w:numPr>
-        <w:ind w:left="540"/>
-        <w:rPr>
-          <w:rFonts w:eastAsia="Calibri"/>
-          <w:lang w:val="bg-BG"/>
-        </w:rPr>
-      </w:pPr>
-      <w:r>
-        <w:t xml:space="preserve">The </w:t>
-      </w:r>
-      <w:r>
-        <w:rPr>
-          <w:b/>
-        </w:rPr>
-        <w:t>price of robes</w:t>
-      </w:r>
-      <w:r>
-        <w:t xml:space="preserve"> for a </w:t>
-      </w:r>
-      <w:r>
-        <w:rPr>
-          <w:b/>
-        </w:rPr>
-        <w:t>single robe –</w:t>
-      </w:r>
-      <w:r>
-        <w:rPr>
-          <w:b/>
-        </w:rPr>
-        <w:t xml:space="preserve"> </w:t>
-      </w:r>
-      <w:r>
-        <w:rPr>
-          <w:b/>
-        </w:rPr>
-        <w:t>floating-point number</w:t>
-      </w:r>
-      <w:r>
-        <w:t xml:space="preserve"> in</w:t>
-      </w:r>
-      <w:r>
-        <w:t xml:space="preserve"> the</w:t>
-      </w:r>
-      <w:r>
-        <w:t xml:space="preserve"> </w:t>
-      </w:r>
-      <w:r>
-        <w:rPr>
-          <w:b/>
-        </w:rPr>
-        <w:t>range [0.00…100.00]</w:t>
-      </w:r>
-      <w:r>
-        <w:rPr>
-          <w:b/>
-        </w:rPr>
-        <w:t>.</w:t>
-      </w:r>
-    </w:p>
-    <w:p>
-      <w:pPr>
-        <w:pStyle w:val="ListParagraph"/>
-        <w:numPr>
-          <w:ilvl w:val="0"/>
-          <w:numId w:val="1"/>
-        </w:numPr>
-        <w:ind w:left="540"/>
-        <w:rPr>
-          <w:rFonts w:eastAsia="Calibri"/>
-          <w:lang w:val="bg-BG"/>
-        </w:rPr>
-      </w:pPr>
-      <w:r>
-        <w:t xml:space="preserve">The </w:t>
-      </w:r>
-      <w:r>
-        <w:rPr>
-          <w:b/>
-        </w:rPr>
-        <w:t>price of belts</w:t>
-      </w:r>
-      <w:r>
-        <w:t xml:space="preserve"> for a </w:t>
-      </w:r>
-      <w:r>
-        <w:rPr>
-          <w:b/>
-        </w:rPr>
-        <w:t>single</w:t>
-      </w:r>
-      <w:r>
-        <w:t xml:space="preserve"> </w:t>
-      </w:r>
-      <w:r>
-        <w:rPr>
-          <w:b/>
-        </w:rPr>
-        <w:t>belt –</w:t>
-      </w:r>
-      <w:r>
-        <w:rPr>
-          <w:b/>
-        </w:rPr>
-        <w:t xml:space="preserve"> </w:t>
-      </w:r>
-      <w:r>
-        <w:rPr>
-          <w:b/>
-        </w:rPr>
-        <w:t>floating-point number</w:t>
-      </w:r>
-      <w:r>
-        <w:t xml:space="preserve"> in</w:t>
-      </w:r>
-      <w:r>
-        <w:t xml:space="preserve"> the</w:t>
-      </w:r>
-      <w:r>
-        <w:t xml:space="preserve"> </w:t>
-      </w:r>
-      <w:r>
-        <w:rPr>
-          <w:b/>
-        </w:rPr>
-        <w:t>range [0.00…100.00]</w:t>
-      </w:r>
-      <w:r>
-        <w:rPr>
-          <w:b/>
-        </w:rPr>
-        <w:t>.</w:t>
-      </w:r>
-    </w:p>
-    <w:p>
-      <w:pPr>
-        <w:rPr>
-          <w:lang w:val="bg-BG"/>
-        </w:rPr>
-      </w:pPr>
-      <w:r>
-        <w:t xml:space="preserve">The </w:t>
-      </w:r>
-      <w:r>
-        <w:rPr>
-          <w:b/>
-        </w:rPr>
-        <w:t>input data will always be valid</w:t>
-      </w:r>
-      <w:r>
-        <w:t xml:space="preserve">. </w:t>
-      </w:r>
-      <w:r>
-        <w:rPr>
-          <w:b/>
-        </w:rPr>
-        <w:t>There is no need to check it explicitly</w:t>
-      </w:r>
-      <w:r>
-        <w:t>.</w:t>
-      </w:r>
-    </w:p>
-    <w:p>
-      <w:pPr>
-        <w:pStyle w:val="Heading3"/>
-        <w:rPr>
-          <w:lang w:val="bg-BG"/>
-        </w:rPr>
-      </w:pPr>
-      <w:r>
-        <w:t>Output</w:t>
-      </w:r>
-    </w:p>
-    <w:p>
-      <w:pPr>
-        <w:jc w:val="both"/>
-        <w:rPr>
-          <w:lang w:val="bg-BG" w:eastAsia="ja-JP"/>
-        </w:rPr>
-      </w:pPr>
-      <w:r>
-        <w:t>The output should be printed on the console.</w:t>
-      </w:r>
-    </w:p>
-    <w:p>
-      <w:pPr>
-        <w:pStyle w:val="ListParagraph"/>
-        <w:numPr>
-          <w:ilvl w:val="0"/>
-          <w:numId w:val="6"/>
-        </w:numPr>
-        <w:spacing w:before="0" w:after="200"/>
-        <w:jc w:val="both"/>
-        <w:rPr>
-          <w:bCs/>
-          <w:lang w:val="bg-BG" w:eastAsia="ja-JP"/>
-        </w:rPr>
-      </w:pPr>
-      <w:r>
-        <w:rPr>
-          <w:bCs/>
-          <w:lang w:eastAsia="ja-JP"/>
-        </w:rPr>
-        <w:t xml:space="preserve">If the calculated price of the equipment is less or equal to the money </w:t>
-      </w:r>
-      <w:r>
-        <w:rPr>
-          <w:bCs/>
-          <w:lang w:eastAsia="ja-JP"/>
-        </w:rPr>
-        <w:t>John</w:t>
-      </w:r>
-      <w:r>
-        <w:rPr>
-          <w:bCs/>
-          <w:lang w:eastAsia="ja-JP"/>
-        </w:rPr>
-        <w:t xml:space="preserve"> has:</w:t>
-      </w:r>
-    </w:p>
-    <w:p>
-      <w:pPr>
-        <w:pStyle w:val="ListParagraph"/>
-        <w:numPr>
-          <w:ilvl w:val="1"/>
-          <w:numId w:val="6"/>
-        </w:numPr>
-        <w:spacing w:before="0" w:after="200"/>
-        <w:ind w:left="993"/>
-        <w:jc w:val="both"/>
-        <w:rPr>
-          <w:rFonts w:ascii="Consolas" w:hAnsi="Consolas"/>
-          <w:b/>
-          <w:lang w:val="bg-BG" w:eastAsia="ja-JP"/>
-        </w:rPr>
-      </w:pPr>
-      <w:r>
-        <w:rPr>
-          <w:rFonts w:ascii="Consolas" w:hAnsi="Consolas" w:cs="Consolas"/>
-          <w:color w:val="000000"/>
-        </w:rPr>
-        <w:t>"</w:t>
-      </w:r>
-      <w:r>
-        <w:rPr>
-          <w:rStyle w:val="CodeChar"/>
-        </w:rPr>
-        <w:t>The money is enough - it would cost {the cost of the equipment}lv.</w:t>
-      </w:r>
-      <w:r>
-        <w:rPr>
-          <w:rFonts w:ascii="Consolas" w:hAnsi="Consolas" w:cs="Consolas"/>
-          <w:color w:val="000000"/>
-        </w:rPr>
-        <w:t>"</w:t>
-      </w:r>
-    </w:p>
-    <w:p>
-      <w:pPr>
-        <w:pStyle w:val="ListParagraph"/>
-        <w:numPr>
-          <w:ilvl w:val="0"/>
-          <w:numId w:val="6"/>
-        </w:numPr>
-        <w:spacing w:before="0" w:after="200"/>
-        <w:jc w:val="both"/>
-        <w:rPr>
-          <w:bCs/>
-          <w:lang w:val="bg-BG" w:eastAsia="ja-JP"/>
-        </w:rPr>
-      </w:pPr>
-      <w:r>
-        <w:rPr>
-          <w:bCs/>
-          <w:lang w:eastAsia="ja-JP"/>
-        </w:rPr>
-        <w:t xml:space="preserve">If the calculated price of the equipment is more than the money </w:t>
-      </w:r>
-      <w:r>
-        <w:rPr>
-          <w:bCs/>
-          <w:lang w:eastAsia="ja-JP"/>
-        </w:rPr>
-        <w:t>John</w:t>
-      </w:r>
-      <w:r>
-        <w:rPr>
-          <w:bCs/>
-          <w:lang w:eastAsia="ja-JP"/>
-        </w:rPr>
-        <w:t xml:space="preserve"> has:</w:t>
-      </w:r>
-    </w:p>
-    <w:p>
-      <w:pPr>
-        <w:pStyle w:val="ListParagraph"/>
-        <w:numPr>
-          <w:ilvl w:val="1"/>
-          <w:numId w:val="6"/>
-        </w:numPr>
-        <w:spacing w:before="0" w:after="200"/>
-        <w:ind w:left="993"/>
-        <w:rPr>
-          <w:rFonts w:ascii="Consolas" w:hAnsi="Consolas" w:cs="Consolas"/>
-          <w:color w:val="000000"/>
-          <w:lang w:val="bg-BG"/>
-        </w:rPr>
-      </w:pPr>
-      <w:r>
-        <w:rPr>
-          <w:rFonts w:cs="Consolas"/>
-          <w:color w:val="000000"/>
-          <w:lang w:val="bg-BG"/>
-        </w:rPr>
-        <w:t xml:space="preserve"> </w:t>
-      </w:r>
-      <w:bookmarkStart w:id="5" w:name="OLE_LINK3"/>
-      <w:bookmarkStart w:id="6" w:name="OLE_LINK4"/>
-      <w:r>
-        <w:rPr>
-          <w:rFonts w:ascii="Consolas" w:hAnsi="Consolas" w:cs="Consolas"/>
-          <w:color w:val="000000"/>
-        </w:rPr>
-        <w:t>"</w:t>
-      </w:r>
-      <w:r>
-        <w:t xml:space="preserve"> </w:t>
-      </w:r>
-      <w:r>
-        <w:rPr>
-          <w:rFonts w:ascii="Consolas" w:hAnsi="Consolas" w:cs="Consolas"/>
-          <w:b/>
-          <w:bCs/>
-          <w:color w:val="000000"/>
-        </w:rPr>
-        <w:t>John</w:t>
-      </w:r>
-      <w:r>
-        <w:rPr>
-          <w:rStyle w:val="CodeChar"/>
-        </w:rPr>
-        <w:t xml:space="preserve"> will need {neededMoney}lv more.</w:t>
-      </w:r>
-      <w:bookmarkEnd w:id="5"/>
-      <w:bookmarkEnd w:id="6"/>
-      <w:r>
-        <w:rPr>
-          <w:rFonts w:ascii="Consolas" w:hAnsi="Consolas" w:cs="Consolas"/>
-          <w:color w:val="000000"/>
-        </w:rPr>
-        <w:t>"</w:t>
-      </w:r>
-    </w:p>
-    <w:p>
-      <w:pPr>
-        <w:pStyle w:val="ListParagraph"/>
-        <w:numPr>
-          <w:ilvl w:val="0"/>
-          <w:numId w:val="6"/>
-        </w:numPr>
-        <w:spacing w:before="0" w:after="200"/>
-        <w:rPr>
-          <w:rFonts w:cs="Consolas"/>
-          <w:bCs/>
-          <w:color w:val="000000"/>
-          <w:lang w:val="bg-BG"/>
-        </w:rPr>
-      </w:pPr>
-      <w:r>
-        <w:rPr>
-          <w:rFonts w:cs="Consolas"/>
-          <w:bCs/>
-          <w:color w:val="000000"/>
-        </w:rPr>
-        <w:t>All prices must be rounded to two digits after the decimal point.</w:t>
-      </w:r>
-    </w:p>
-    <w:p>
-      <w:pPr>
-        <w:pStyle w:val="Heading3"/>
-        <w:rPr>
-          <w:lang w:val="bg-BG"/>
-        </w:rPr>
-      </w:pPr>
-      <w:r>
-        <w:t>Examples</w:t>
-      </w:r>
-    </w:p>
-    <w:tbl>
-      <w:tblPr>
-        <w:tblStyle w:val="TableGrid"/>
-        <w:tblW w:w="10525" w:type="dxa"/>
-        <w:tblLayout w:type="fixed"/>
-        <w:tblCellMar>
-          <w:top w:w="57" w:type="dxa"/>
-          <w:left w:w="85" w:type="dxa"/>
-          <w:bottom w:w="57" w:type="dxa"/>
-          <w:right w:w="85" w:type="dxa"/>
-        </w:tblCellMar>
-        <w:tblLook w:val="04A0" w:firstRow="1" w:lastRow="0" w:firstColumn="1" w:lastColumn="0" w:noHBand="0" w:noVBand="1"/>
-      </w:tblPr>
-      <w:tblGrid>
-        <w:gridCol w:w="751"/>
-        <w:gridCol w:w="4554"/>
-        <w:gridCol w:w="5220"/>
-      </w:tblGrid>
-      <w:tr>
-        <w:tc>
-          <w:tcPr>
-            <w:tcW w:w="751" w:type="dxa"/>
-            <w:shd w:val="clear" w:color="auto" w:fill="D9D9D9"/>
-          </w:tcPr>
-          <w:p>
-            <w:pPr>
-              <w:spacing w:before="0" w:after="0"/>
-              <w:rPr>
-                <w:rFonts w:ascii="Calibri" w:eastAsia="Calibri" w:hAnsi="Calibri" w:cs="Times New Roman"/>
-                <w:b/>
-              </w:rPr>
-            </w:pPr>
-            <w:r>
-              <w:rPr>
-                <w:rFonts w:ascii="Calibri" w:eastAsia="Calibri" w:hAnsi="Calibri" w:cs="Times New Roman"/>
-                <w:b/>
-              </w:rPr>
-              <w:t>Input</w:t>
-            </w:r>
-          </w:p>
-        </w:tc>
-        <w:tc>
-          <w:tcPr>
-            <w:tcW w:w="4554" w:type="dxa"/>
-            <w:shd w:val="clear" w:color="auto" w:fill="D9D9D9"/>
-          </w:tcPr>
-          <w:p>
-            <w:pPr>
-              <w:spacing w:before="0" w:after="0"/>
-              <w:rPr>
-                <w:rFonts w:ascii="Calibri" w:eastAsia="Calibri" w:hAnsi="Calibri" w:cs="Times New Roman"/>
-                <w:b/>
-              </w:rPr>
-            </w:pPr>
-            <w:r>
-              <w:rPr>
-                <w:rFonts w:ascii="Calibri" w:eastAsia="Calibri" w:hAnsi="Calibri" w:cs="Times New Roman"/>
-                <w:b/>
-              </w:rPr>
-              <w:t>Output</w:t>
-            </w:r>
-          </w:p>
-        </w:tc>
-        <w:tc>
-          <w:tcPr>
-            <w:tcW w:w="5220" w:type="dxa"/>
-            <w:shd w:val="clear" w:color="auto" w:fill="D9D9D9"/>
-          </w:tcPr>
-          <w:p>
-            <w:pPr>
-              <w:spacing w:before="0" w:after="0"/>
-              <w:rPr>
-                <w:rFonts w:ascii="Calibri" w:eastAsia="Calibri" w:hAnsi="Calibri" w:cs="Times New Roman"/>
-                <w:b/>
-              </w:rPr>
-            </w:pPr>
-            <w:r>
-              <w:rPr>
-                <w:rFonts w:ascii="Calibri" w:eastAsia="Calibri" w:hAnsi="Calibri" w:cs="Times New Roman"/>
-                <w:b/>
-              </w:rPr>
-              <w:t>Comments</w:t>
-            </w:r>
-          </w:p>
-        </w:tc>
-      </w:tr>
-      <w:tr>
-        <w:trPr>
-          <w:trHeight w:val="406"/>
-        </w:trPr>
-        <w:tc>
-          <w:tcPr>
-            <w:tcW w:w="751" w:type="dxa"/>
-          </w:tcPr>
-          <w:p>
-            <w:pPr>
-              <w:spacing w:before="0" w:after="0"/>
-              <w:rPr>
-                <w:rFonts w:ascii="Consolas" w:eastAsia="Calibri" w:hAnsi="Consolas" w:cs="Times New Roman"/>
-                <w:lang w:val="bg-BG"/>
-              </w:rPr>
-            </w:pPr>
-            <w:r>
-              <w:rPr>
-                <w:rFonts w:ascii="Consolas" w:eastAsia="Calibri" w:hAnsi="Consolas" w:cs="Times New Roman"/>
-                <w:noProof/>
-              </w:rPr>
-              <w:t>100</w:t>
-            </w:r>
-          </w:p>
-          <w:p>
-            <w:pPr>
-              <w:spacing w:before="0" w:after="0"/>
-              <w:rPr>
-                <w:rFonts w:ascii="Consolas" w:eastAsia="Calibri" w:hAnsi="Consolas" w:cs="Times New Roman"/>
-                <w:lang w:val="bg-BG"/>
-              </w:rPr>
-            </w:pPr>
-            <w:r>
-              <w:rPr>
-                <w:rFonts w:ascii="Consolas" w:eastAsia="Calibri" w:hAnsi="Consolas" w:cs="Times New Roman"/>
-                <w:noProof/>
-              </w:rPr>
-              <w:t>2</w:t>
-            </w:r>
-          </w:p>
-          <w:p>
-            <w:pPr>
-              <w:spacing w:before="0" w:after="0"/>
-              <w:rPr>
-                <w:rFonts w:ascii="Consolas" w:eastAsia="Calibri" w:hAnsi="Consolas" w:cs="Times New Roman"/>
-                <w:lang w:val="bg-BG"/>
-              </w:rPr>
-            </w:pPr>
-            <w:r>
-              <w:rPr>
-                <w:rFonts w:ascii="Consolas" w:eastAsia="Calibri" w:hAnsi="Consolas" w:cs="Times New Roman"/>
-                <w:noProof/>
-              </w:rPr>
-              <w:t>1.0</w:t>
-            </w:r>
-          </w:p>
-          <w:p>
-            <w:pPr>
-              <w:spacing w:before="0" w:after="0"/>
-              <w:rPr>
-                <w:rFonts w:ascii="Consolas" w:eastAsia="Calibri" w:hAnsi="Consolas" w:cs="Times New Roman"/>
-                <w:lang w:val="bg-BG"/>
-              </w:rPr>
-            </w:pPr>
-            <w:r>
-              <w:rPr>
-                <w:rFonts w:ascii="Consolas" w:eastAsia="Calibri" w:hAnsi="Consolas" w:cs="Times New Roman"/>
-                <w:noProof/>
-              </w:rPr>
-              <w:t>2.0</w:t>
-            </w:r>
-          </w:p>
-          <w:p>
-            <w:pPr>
-              <w:spacing w:before="0" w:after="0"/>
-              <w:rPr>
-                <w:rFonts w:ascii="Consolas" w:eastAsia="Calibri" w:hAnsi="Consolas" w:cs="Times New Roman"/>
-                <w:noProof/>
-              </w:rPr>
-            </w:pPr>
-            <w:r>
-              <w:rPr>
-                <w:rFonts w:ascii="Consolas" w:eastAsia="Calibri" w:hAnsi="Consolas" w:cs="Times New Roman"/>
-                <w:noProof/>
-              </w:rPr>
-              <w:t>3.0</w:t>
-            </w:r>
-          </w:p>
-        </w:tc>
-        <w:tc>
-          <w:tcPr>
-            <w:tcW w:w="4554" w:type="dxa"/>
-          </w:tcPr>
-          <w:p>
-            <w:pPr>
-              <w:spacing w:before="0" w:after="0"/>
-              <w:rPr>
-                <w:rFonts w:ascii="Consolas" w:eastAsia="Calibri" w:hAnsi="Consolas" w:cs="Times New Roman"/>
-                <w:noProof/>
-              </w:rPr>
-            </w:pPr>
-            <w:bookmarkStart w:id="7" w:name="OLE_LINK5"/>
-            <w:bookmarkStart w:id="8" w:name="OLE_LINK6"/>
-            <w:bookmarkStart w:id="9" w:name="OLE_LINK9"/>
-            <w:bookmarkStart w:id="10" w:name="OLE_LINK10"/>
-            <w:r>
-              <w:rPr>
-                <w:rFonts w:ascii="Consolas" w:eastAsia="Calibri" w:hAnsi="Consolas" w:cs="Times New Roman"/>
-                <w:noProof/>
-              </w:rPr>
-              <w:t>The money is enough - it would cost 13.00lv.</w:t>
-            </w:r>
-            <w:bookmarkEnd w:id="7"/>
-            <w:bookmarkEnd w:id="8"/>
-            <w:bookmarkEnd w:id="9"/>
-            <w:bookmarkEnd w:id="10"/>
-          </w:p>
-        </w:tc>
-        <w:tc>
-          <w:tcPr>
-            <w:tcW w:w="5220" w:type="dxa"/>
-          </w:tcPr>
-          <w:p>
-            <w:pPr>
-              <w:spacing w:before="0" w:after="0"/>
-              <w:rPr>
-                <w:rFonts w:eastAsia="Calibri" w:cs="Times New Roman"/>
-                <w:lang w:val="bg-BG"/>
-              </w:rPr>
-            </w:pPr>
-            <w:r>
-              <w:rPr>
-                <w:rFonts w:eastAsia="Calibri" w:cs="Times New Roman"/>
-              </w:rPr>
-              <w:t xml:space="preserve">Needed equipment for 2 </w:t>
-            </w:r>
-            <w:proofErr w:type="gramStart"/>
-            <w:r>
-              <w:rPr>
-                <w:rFonts w:eastAsia="Calibri" w:cs="Times New Roman"/>
-                <w:noProof/>
-              </w:rPr>
-              <w:t>padawans</w:t>
-            </w:r>
-            <w:r>
-              <w:rPr>
-                <w:rFonts w:eastAsia="Calibri" w:cs="Times New Roman"/>
-              </w:rPr>
-              <w:t xml:space="preserve">  :</w:t>
-            </w:r>
-            <w:proofErr w:type="gramEnd"/>
-          </w:p>
-          <w:p>
-            <w:pPr>
-              <w:spacing w:before="0" w:after="0"/>
-              <w:rPr>
-                <w:rFonts w:eastAsia="Calibri" w:cs="Times New Roman"/>
-                <w:lang w:val="bg-BG"/>
-              </w:rPr>
-            </w:pPr>
-            <w:r>
-              <w:rPr>
-                <w:rFonts w:eastAsia="Calibri" w:cs="Times New Roman"/>
-                <w:noProof/>
-              </w:rPr>
-              <w:t xml:space="preserve">sabresPrice*(studentsCount </w:t>
-            </w:r>
-            <w:r>
-              <w:rPr>
-                <w:rFonts w:eastAsia="Calibri" w:cs="Times New Roman"/>
-              </w:rPr>
-              <w:t xml:space="preserve">+ 10%) + </w:t>
-            </w:r>
-            <w:r>
-              <w:rPr>
-                <w:rFonts w:eastAsia="Calibri" w:cs="Times New Roman"/>
-                <w:noProof/>
-              </w:rPr>
-              <w:t xml:space="preserve">robesPrice </w:t>
-            </w:r>
-            <w:r>
-              <w:rPr>
-                <w:rFonts w:eastAsia="Calibri" w:cs="Times New Roman"/>
-              </w:rPr>
-              <w:t xml:space="preserve">* </w:t>
-            </w:r>
-            <w:r>
-              <w:rPr>
-                <w:rFonts w:eastAsia="Calibri" w:cs="Times New Roman"/>
-                <w:noProof/>
-              </w:rPr>
-              <w:t xml:space="preserve">(studentsCount) </w:t>
-            </w:r>
-            <w:r>
-              <w:rPr>
-                <w:rFonts w:eastAsia="Calibri" w:cs="Times New Roman"/>
-              </w:rPr>
-              <w:t xml:space="preserve">+ </w:t>
-            </w:r>
-            <w:r>
-              <w:rPr>
-                <w:rFonts w:eastAsia="Calibri" w:cs="Times New Roman"/>
-                <w:noProof/>
-              </w:rPr>
-              <w:t xml:space="preserve">beltsPrice*(studentsCount-freeBelts) </w:t>
-            </w:r>
-          </w:p>
-          <w:p>
-            <w:pPr>
-              <w:spacing w:before="0" w:after="0"/>
-              <w:rPr>
-                <w:rFonts w:eastAsia="Calibri" w:cs="Times New Roman"/>
-                <w:lang w:val="bg-BG"/>
-              </w:rPr>
-            </w:pPr>
-            <w:r>
-              <w:rPr>
-                <w:rFonts w:eastAsia="Calibri" w:cs="Times New Roman"/>
-              </w:rPr>
-              <w:t>1*(3</w:t>
-            </w:r>
-            <w:r>
-              <w:rPr>
-                <w:rFonts w:eastAsia="Calibri" w:cs="Times New Roman"/>
-                <w:noProof/>
-              </w:rPr>
-              <w:t xml:space="preserve">) </w:t>
-            </w:r>
-            <w:r>
-              <w:rPr>
-                <w:rFonts w:eastAsia="Calibri" w:cs="Times New Roman"/>
-              </w:rPr>
-              <w:t>+ 2*(2</w:t>
-            </w:r>
-            <w:r>
-              <w:rPr>
-                <w:rFonts w:eastAsia="Calibri" w:cs="Times New Roman"/>
-                <w:noProof/>
-              </w:rPr>
-              <w:t xml:space="preserve">) </w:t>
-            </w:r>
-            <w:r>
-              <w:rPr>
-                <w:rFonts w:eastAsia="Calibri" w:cs="Times New Roman"/>
-              </w:rPr>
-              <w:t>+ 3*(2</w:t>
-            </w:r>
-            <w:r>
-              <w:rPr>
-                <w:rFonts w:eastAsia="Calibri" w:cs="Times New Roman"/>
-                <w:noProof/>
-              </w:rPr>
-              <w:t xml:space="preserve">) </w:t>
-            </w:r>
-            <w:r>
-              <w:rPr>
-                <w:rFonts w:eastAsia="Calibri" w:cs="Times New Roman"/>
-              </w:rPr>
-              <w:t>= 13.00</w:t>
-            </w:r>
-          </w:p>
-          <w:p>
-            <w:pPr>
-              <w:spacing w:before="0" w:after="0"/>
-              <w:rPr>
-                <w:rFonts w:eastAsia="Calibri" w:cs="Times New Roman"/>
-              </w:rPr>
-            </w:pPr>
-            <w:r>
-              <w:rPr>
-                <w:rFonts w:eastAsia="Calibri" w:cs="Times New Roman"/>
-              </w:rPr>
-              <w:t>13.00 &lt;= 100 – the money will be enough.</w:t>
-            </w:r>
-          </w:p>
-        </w:tc>
-      </w:tr>
-      <w:tr>
-        <w:tc>
-          <w:tcPr>
-            <w:tcW w:w="751" w:type="dxa"/>
-            <w:shd w:val="clear" w:color="auto" w:fill="D9D9D9"/>
-          </w:tcPr>
-          <w:p>
-            <w:pPr>
-              <w:spacing w:before="0" w:after="0"/>
-              <w:rPr>
-                <w:rFonts w:ascii="Calibri" w:eastAsia="Calibri" w:hAnsi="Calibri" w:cs="Times New Roman"/>
-                <w:b/>
-              </w:rPr>
-            </w:pPr>
-            <w:r>
-              <w:rPr>
-                <w:rFonts w:ascii="Calibri" w:eastAsia="Calibri" w:hAnsi="Calibri" w:cs="Times New Roman"/>
-                <w:b/>
-              </w:rPr>
-              <w:t>Input</w:t>
-            </w:r>
-          </w:p>
-        </w:tc>
-        <w:tc>
-          <w:tcPr>
-            <w:tcW w:w="4554" w:type="dxa"/>
-            <w:shd w:val="clear" w:color="auto" w:fill="D9D9D9"/>
-          </w:tcPr>
-          <w:p>
-            <w:pPr>
-              <w:spacing w:before="0" w:after="0"/>
-              <w:rPr>
-                <w:rFonts w:ascii="Calibri" w:eastAsia="Calibri" w:hAnsi="Calibri" w:cs="Times New Roman"/>
-                <w:b/>
-              </w:rPr>
-            </w:pPr>
-            <w:r>
-              <w:rPr>
-                <w:rFonts w:ascii="Calibri" w:eastAsia="Calibri" w:hAnsi="Calibri" w:cs="Times New Roman"/>
-                <w:b/>
-              </w:rPr>
-              <w:t>Output</w:t>
-            </w:r>
-          </w:p>
-        </w:tc>
-        <w:tc>
-          <w:tcPr>
-            <w:tcW w:w="5220" w:type="dxa"/>
-            <w:shd w:val="clear" w:color="auto" w:fill="D9D9D9"/>
-          </w:tcPr>
-          <w:p>
-            <w:pPr>
-              <w:spacing w:before="0" w:after="0"/>
-              <w:rPr>
-                <w:rFonts w:ascii="Calibri" w:eastAsia="Calibri" w:hAnsi="Calibri" w:cs="Times New Roman"/>
-                <w:b/>
-              </w:rPr>
-            </w:pPr>
-            <w:r>
-              <w:rPr>
-                <w:rFonts w:ascii="Calibri" w:eastAsia="Calibri" w:hAnsi="Calibri" w:cs="Times New Roman"/>
-                <w:b/>
-              </w:rPr>
-              <w:t>Comments</w:t>
-            </w:r>
-          </w:p>
-        </w:tc>
-      </w:tr>
-      <w:tr>
-        <w:trPr>
-          <w:trHeight w:val="406"/>
-        </w:trPr>
-        <w:tc>
-          <w:tcPr>
-            <w:tcW w:w="751" w:type="dxa"/>
-          </w:tcPr>
-          <w:p>
-            <w:pPr>
-              <w:spacing w:before="0" w:after="0"/>
-              <w:rPr>
-                <w:rFonts w:ascii="Consolas" w:eastAsia="Calibri" w:hAnsi="Consolas" w:cs="Times New Roman"/>
-                <w:lang w:val="bg-BG"/>
-              </w:rPr>
-            </w:pPr>
-            <w:r>
-              <w:rPr>
-                <w:rFonts w:ascii="Consolas" w:eastAsia="Calibri" w:hAnsi="Consolas" w:cs="Times New Roman"/>
-                <w:noProof/>
-              </w:rPr>
-              <w:t>100</w:t>
-            </w:r>
-          </w:p>
-          <w:p>
-            <w:pPr>
-              <w:spacing w:before="0" w:after="0"/>
-              <w:rPr>
-                <w:rFonts w:ascii="Consolas" w:eastAsia="Calibri" w:hAnsi="Consolas" w:cs="Times New Roman"/>
-                <w:lang w:val="bg-BG"/>
-              </w:rPr>
-            </w:pPr>
-            <w:r>
-              <w:rPr>
-                <w:rFonts w:ascii="Consolas" w:eastAsia="Calibri" w:hAnsi="Consolas" w:cs="Times New Roman"/>
-                <w:noProof/>
-              </w:rPr>
-              <w:t>42</w:t>
-            </w:r>
-          </w:p>
-          <w:p>
-            <w:pPr>
-              <w:spacing w:before="0" w:after="0"/>
-              <w:rPr>
-                <w:rFonts w:ascii="Consolas" w:eastAsia="Calibri" w:hAnsi="Consolas" w:cs="Times New Roman"/>
-                <w:lang w:val="bg-BG"/>
-              </w:rPr>
-            </w:pPr>
-            <w:r>
-              <w:rPr>
-                <w:rFonts w:ascii="Consolas" w:eastAsia="Calibri" w:hAnsi="Consolas" w:cs="Times New Roman"/>
-                <w:noProof/>
-              </w:rPr>
-              <w:t>12.0</w:t>
-            </w:r>
-          </w:p>
-          <w:p>
-            <w:pPr>
-              <w:spacing w:before="0" w:after="0"/>
-              <w:rPr>
-                <w:rFonts w:ascii="Consolas" w:eastAsia="Calibri" w:hAnsi="Consolas" w:cs="Times New Roman"/>
-                <w:lang w:val="bg-BG"/>
-              </w:rPr>
-            </w:pPr>
-            <w:r>
-              <w:rPr>
-                <w:rFonts w:ascii="Consolas" w:eastAsia="Calibri" w:hAnsi="Consolas" w:cs="Times New Roman"/>
-                <w:noProof/>
-              </w:rPr>
-              <w:t>4.0</w:t>
-            </w:r>
-          </w:p>
-          <w:p>
-            <w:pPr>
-              <w:spacing w:before="0" w:after="0"/>
-              <w:rPr>
-                <w:rFonts w:ascii="Consolas" w:eastAsia="Calibri" w:hAnsi="Consolas" w:cs="Times New Roman"/>
-                <w:noProof/>
-              </w:rPr>
-            </w:pPr>
-            <w:r>
-              <w:rPr>
-                <w:rFonts w:ascii="Consolas" w:eastAsia="Calibri" w:hAnsi="Consolas" w:cs="Times New Roman"/>
-                <w:noProof/>
-              </w:rPr>
-              <w:t>3.0</w:t>
-            </w:r>
-          </w:p>
-        </w:tc>
-        <w:tc>
-          <w:tcPr>
-            <w:tcW w:w="4554" w:type="dxa"/>
-          </w:tcPr>
-          <w:p>
-            <w:pPr>
-              <w:spacing w:before="0" w:after="0"/>
-              <w:rPr>
-                <w:rFonts w:ascii="Consolas" w:eastAsia="Calibri" w:hAnsi="Consolas" w:cs="Times New Roman"/>
-                <w:noProof/>
-              </w:rPr>
-            </w:pPr>
-            <w:r>
-              <w:rPr>
-                <w:rFonts w:ascii="Consolas" w:eastAsia="Calibri" w:hAnsi="Consolas" w:cs="Times New Roman"/>
-                <w:noProof/>
-              </w:rPr>
-              <w:t>John</w:t>
-            </w:r>
-            <w:r>
-              <w:rPr>
-                <w:rFonts w:ascii="Consolas" w:eastAsia="Calibri" w:hAnsi="Consolas" w:cs="Times New Roman"/>
-                <w:noProof/>
-              </w:rPr>
-              <w:t xml:space="preserve"> will need 737.00lv more.</w:t>
-            </w:r>
-          </w:p>
-        </w:tc>
-        <w:tc>
-          <w:tcPr>
-            <w:tcW w:w="5220" w:type="dxa"/>
-          </w:tcPr>
-          <w:p>
-            <w:pPr>
-              <w:spacing w:before="0" w:after="0"/>
-              <w:rPr>
-                <w:rFonts w:eastAsia="Calibri" w:cs="Times New Roman"/>
-                <w:lang w:val="bg-BG"/>
-              </w:rPr>
-            </w:pPr>
-            <w:r>
-              <w:rPr>
-                <w:rFonts w:eastAsia="Calibri" w:cs="Times New Roman"/>
-              </w:rPr>
-              <w:t xml:space="preserve">Needed equipment for 42 </w:t>
-            </w:r>
-            <w:r>
-              <w:rPr>
-                <w:rFonts w:eastAsia="Calibri" w:cs="Times New Roman"/>
-                <w:noProof/>
-              </w:rPr>
-              <w:t>padawans</w:t>
-            </w:r>
-            <w:r>
-              <w:rPr>
-                <w:rFonts w:eastAsia="Calibri" w:cs="Times New Roman"/>
-              </w:rPr>
-              <w:t>:</w:t>
-            </w:r>
-          </w:p>
-          <w:p>
-            <w:pPr>
-              <w:spacing w:before="0" w:after="0"/>
-              <w:rPr>
-                <w:rFonts w:eastAsia="Calibri" w:cs="Times New Roman"/>
-                <w:lang w:val="bg-BG"/>
-              </w:rPr>
-            </w:pPr>
-            <w:r>
-              <w:rPr>
-                <w:rFonts w:eastAsia="Calibri" w:cs="Times New Roman"/>
-              </w:rPr>
-              <w:t>12*47 + 4*42 + 3*35 = 837.00</w:t>
-            </w:r>
-          </w:p>
-          <w:p>
-            <w:pPr>
-              <w:spacing w:before="0" w:after="0"/>
-              <w:rPr>
-                <w:rFonts w:eastAsia="Calibri" w:cs="Times New Roman"/>
-              </w:rPr>
-            </w:pPr>
-            <w:r>
-              <w:rPr>
-                <w:rFonts w:eastAsia="Calibri" w:cs="Times New Roman"/>
-              </w:rPr>
-              <w:t>837 &gt; 100 – need 737.00 lv. more.</w:t>
-            </w:r>
-          </w:p>
-        </w:tc>
-      </w:tr>
-    </w:tbl>
-    <w:p>
-      <w:pPr>
-        <w:jc w:val="center"/>
-        <w:rPr>
-          <w:lang w:val="bg-BG"/>
-        </w:rPr>
-      </w:pPr>
-      <w:r>
-        <w:rPr>
-          <w:i/>
-        </w:rPr>
-        <w:lastRenderedPageBreak/>
-        <w:t>...May the force</w:t>
-      </w:r>
-      <w:r>
-        <w:rPr>
-          <w:i/>
-          <w:lang w:val="bg-BG"/>
-        </w:rPr>
-        <w:br/>
-        <w:t xml:space="preserve"> </w:t>
-      </w:r>
-      <w:r>
-        <w:rPr>
-          <w:i/>
-        </w:rPr>
-        <w:t>be with you...</w:t>
-      </w:r>
-    </w:p>
-    <w:p>
-      <w:pPr>
-        <w:pStyle w:val="Heading2"/>
-        <w:rPr>
-          <w:lang w:val="bg-BG"/>
-        </w:rPr>
-      </w:pPr>
-      <w:r>
-        <w:t>*Rage Expenses</w:t>
-      </w:r>
-    </w:p>
-    <w:p>
-      <w:pPr>
-        <w:rPr>
-          <w:lang w:val="bg-BG"/>
-        </w:rPr>
-      </w:pPr>
-      <w:r>
-        <w:t xml:space="preserve">As a </w:t>
-      </w:r>
-      <w:r>
-        <w:rPr>
-          <w:noProof/>
-        </w:rPr>
-        <w:t xml:space="preserve">MOBA </w:t>
-      </w:r>
-      <w:r>
-        <w:t xml:space="preserve">challenger player, </w:t>
-      </w:r>
-      <w:r>
-        <w:rPr>
-          <w:noProof/>
-        </w:rPr>
-        <w:t>Petar</w:t>
-      </w:r>
-      <w:r>
-        <w:t xml:space="preserve"> has the bad habit </w:t>
-      </w:r>
-      <w:r>
-        <w:t>of</w:t>
-      </w:r>
-      <w:r>
-        <w:t xml:space="preserve"> trash</w:t>
-      </w:r>
-      <w:r>
-        <w:t>ing</w:t>
-      </w:r>
-      <w:r>
-        <w:t xml:space="preserve"> his </w:t>
-      </w:r>
-      <w:r>
-        <w:rPr>
-          <w:noProof/>
-        </w:rPr>
-        <w:t xml:space="preserve">PC </w:t>
-      </w:r>
-      <w:r>
-        <w:t xml:space="preserve">when he loses a game and </w:t>
-      </w:r>
-      <w:r>
-        <w:t>of</w:t>
-      </w:r>
-      <w:r>
-        <w:t xml:space="preserve"> </w:t>
-      </w:r>
-      <w:r>
-        <w:t xml:space="preserve">rage </w:t>
-      </w:r>
-      <w:proofErr w:type="spellStart"/>
-      <w:r>
-        <w:t>quit</w:t>
-      </w:r>
-      <w:r>
-        <w:t>ing</w:t>
-      </w:r>
-      <w:proofErr w:type="spellEnd"/>
-      <w:r>
-        <w:t xml:space="preserve">. His gaming setup consists of </w:t>
-      </w:r>
-      <w:r>
-        <w:t xml:space="preserve">a </w:t>
-      </w:r>
-      <w:r>
-        <w:rPr>
-          <w:b/>
-        </w:rPr>
-        <w:t>headset, mouse, keyboard</w:t>
-      </w:r>
-      <w:r>
-        <w:rPr>
-          <w:b/>
-        </w:rPr>
-        <w:t>,</w:t>
-      </w:r>
-      <w:r>
-        <w:rPr>
-          <w:b/>
-        </w:rPr>
-        <w:t xml:space="preserve"> and display</w:t>
-      </w:r>
-      <w:r>
-        <w:t xml:space="preserve">. You will receive </w:t>
-      </w:r>
-      <w:r>
-        <w:rPr>
-          <w:noProof/>
-        </w:rPr>
-        <w:t>Pe</w:t>
-      </w:r>
-      <w:r>
-        <w:rPr>
-          <w:noProof/>
-        </w:rPr>
-        <w:t>tar</w:t>
-      </w:r>
-      <w:r>
-        <w:rPr>
-          <w:noProof/>
-        </w:rPr>
-        <w:t>'</w:t>
-      </w:r>
-      <w:r>
-        <w:rPr>
-          <w:noProof/>
-        </w:rPr>
-        <w:t xml:space="preserve">s </w:t>
-      </w:r>
-      <w:r>
-        <w:rPr>
-          <w:b/>
-        </w:rPr>
-        <w:t>lost games count</w:t>
-      </w:r>
-      <w:r>
-        <w:t xml:space="preserve">. </w:t>
-      </w:r>
-    </w:p>
-    <w:p>
-      <w:pPr>
-        <w:rPr>
-          <w:lang w:val="bg-BG"/>
-        </w:rPr>
-      </w:pPr>
-      <w:r>
-        <w:t xml:space="preserve">Every </w:t>
-      </w:r>
-      <w:r>
-        <w:rPr>
-          <w:b/>
-        </w:rPr>
-        <w:t>second</w:t>
-      </w:r>
-      <w:r>
-        <w:t xml:space="preserve"> lost game, </w:t>
-      </w:r>
-      <w:r>
-        <w:rPr>
-          <w:noProof/>
-        </w:rPr>
-        <w:t>P</w:t>
-      </w:r>
-      <w:r>
-        <w:rPr>
-          <w:noProof/>
-        </w:rPr>
-        <w:t>etar</w:t>
-      </w:r>
-      <w:r>
-        <w:t xml:space="preserve"> trashes his </w:t>
-      </w:r>
-      <w:r>
-        <w:rPr>
-          <w:b/>
-        </w:rPr>
-        <w:t>headset.</w:t>
-      </w:r>
-    </w:p>
-    <w:p>
-      <w:pPr>
-        <w:rPr>
-          <w:lang w:val="bg-BG"/>
-        </w:rPr>
-      </w:pPr>
-      <w:r>
-        <w:t xml:space="preserve">Every </w:t>
-      </w:r>
-      <w:r>
-        <w:rPr>
-          <w:b/>
-        </w:rPr>
-        <w:t>third</w:t>
-      </w:r>
-      <w:r>
-        <w:t xml:space="preserve"> lost game, </w:t>
-      </w:r>
-      <w:r>
-        <w:rPr>
-          <w:noProof/>
-        </w:rPr>
-        <w:t>P</w:t>
-      </w:r>
-      <w:r>
-        <w:rPr>
-          <w:noProof/>
-        </w:rPr>
-        <w:t>etar</w:t>
-      </w:r>
-      <w:r>
-        <w:t xml:space="preserve"> trashes his </w:t>
-      </w:r>
-      <w:r>
-        <w:rPr>
-          <w:b/>
-        </w:rPr>
-        <w:t>mouse</w:t>
-      </w:r>
-      <w:r>
-        <w:t>.</w:t>
-      </w:r>
-    </w:p>
-    <w:p>
-      <w:pPr>
-        <w:rPr>
-          <w:lang w:val="bg-BG"/>
-        </w:rPr>
-      </w:pPr>
-      <w:r>
-        <w:t xml:space="preserve">When </w:t>
-      </w:r>
-      <w:r>
-        <w:rPr>
-          <w:noProof/>
-        </w:rPr>
-        <w:t>P</w:t>
-      </w:r>
-      <w:r>
-        <w:rPr>
-          <w:noProof/>
-        </w:rPr>
-        <w:t>etar</w:t>
-      </w:r>
-      <w:r>
-        <w:t xml:space="preserve"> trashes </w:t>
-      </w:r>
-      <w:r>
-        <w:rPr>
-          <w:b/>
-        </w:rPr>
-        <w:t>both</w:t>
-      </w:r>
-      <w:r>
-        <w:t xml:space="preserve"> </w:t>
-      </w:r>
-      <w:r>
-        <w:rPr>
-          <w:b/>
-        </w:rPr>
-        <w:t xml:space="preserve">his mouse and headset </w:t>
-      </w:r>
-      <w:r>
-        <w:t xml:space="preserve">in the </w:t>
-      </w:r>
-      <w:r>
-        <w:rPr>
-          <w:b/>
-        </w:rPr>
-        <w:t>same</w:t>
-      </w:r>
-      <w:r>
-        <w:t xml:space="preserve"> lost game, he also trashes his </w:t>
-      </w:r>
-      <w:r>
-        <w:rPr>
-          <w:b/>
-        </w:rPr>
-        <w:t>keyboard</w:t>
-      </w:r>
-      <w:r>
-        <w:t>.</w:t>
-      </w:r>
-    </w:p>
-    <w:p>
-      <w:pPr>
-        <w:rPr>
-          <w:lang w:val="bg-BG"/>
-        </w:rPr>
-      </w:pPr>
-      <w:r>
-        <w:rPr>
-          <w:b/>
-        </w:rPr>
-        <w:t>Every</w:t>
-      </w:r>
-      <w:r>
-        <w:t xml:space="preserve"> </w:t>
-      </w:r>
-      <w:r>
-        <w:rPr>
-          <w:b/>
-        </w:rPr>
-        <w:t>second time, when he trashes his keyboard</w:t>
-      </w:r>
-      <w:r>
-        <w:t xml:space="preserve">, he also trashes his </w:t>
-      </w:r>
-      <w:r>
-        <w:rPr>
-          <w:b/>
-        </w:rPr>
-        <w:t>display</w:t>
-      </w:r>
-      <w:r>
-        <w:t xml:space="preserve">. </w:t>
-      </w:r>
-    </w:p>
-    <w:p>
-      <w:pPr>
-        <w:rPr>
-          <w:lang w:val="bg-BG"/>
-        </w:rPr>
-      </w:pPr>
-      <w:r>
-        <w:t xml:space="preserve">You will receive the price of each item in his gaming setup. Calculate his rage expenses for renewing his gaming equipment. </w:t>
-      </w:r>
-    </w:p>
-    <w:p>
-      <w:pPr>
-        <w:pStyle w:val="Heading3"/>
-        <w:rPr>
-          <w:lang w:val="bg-BG"/>
-        </w:rPr>
-      </w:pPr>
-      <w:r>
-        <w:t>Input / Constraints</w:t>
-      </w:r>
-    </w:p>
-    <w:p>
-      <w:pPr>
-        <w:pStyle w:val="ListParagraph"/>
-        <w:numPr>
-          <w:ilvl w:val="0"/>
-          <w:numId w:val="9"/>
-        </w:numPr>
-        <w:rPr>
-          <w:lang w:val="bg-BG"/>
-        </w:rPr>
-      </w:pPr>
-      <w:r>
-        <w:t xml:space="preserve">On the first input line </w:t>
-      </w:r>
-      <w:r>
-        <w:t>–</w:t>
-      </w:r>
-      <w:r>
-        <w:t xml:space="preserve"> </w:t>
-      </w:r>
-      <w:r>
-        <w:rPr>
-          <w:b/>
-        </w:rPr>
-        <w:t xml:space="preserve">lost games count </w:t>
-      </w:r>
-      <w:r>
-        <w:t xml:space="preserve">– integer in the range </w:t>
-      </w:r>
-      <w:r>
-        <w:rPr>
-          <w:b/>
-        </w:rPr>
-        <w:t>[0</w:t>
-      </w:r>
-      <w:r>
-        <w:rPr>
-          <w:b/>
-        </w:rPr>
-        <w:t>…</w:t>
-      </w:r>
-      <w:r>
-        <w:rPr>
-          <w:b/>
-        </w:rPr>
-        <w:t>1000]</w:t>
-      </w:r>
-      <w:r>
-        <w:rPr>
-          <w:b/>
-        </w:rPr>
-        <w:t>.</w:t>
-      </w:r>
-    </w:p>
-    <w:p>
-      <w:pPr>
-        <w:pStyle w:val="ListParagraph"/>
-        <w:numPr>
-          <w:ilvl w:val="0"/>
-          <w:numId w:val="9"/>
-        </w:numPr>
-        <w:rPr>
-          <w:lang w:val="bg-BG"/>
-        </w:rPr>
-      </w:pPr>
-      <w:r>
-        <w:t xml:space="preserve">On the second line – </w:t>
-      </w:r>
-      <w:r>
-        <w:rPr>
-          <w:b/>
-        </w:rPr>
-        <w:t>headset price</w:t>
-      </w:r>
-      <w:r>
-        <w:t xml:space="preserve"> </w:t>
-      </w:r>
-      <w:r>
-        <w:t>–</w:t>
-      </w:r>
-      <w:r>
-        <w:t xml:space="preserve"> floating</w:t>
-      </w:r>
-      <w:r>
-        <w:t>-</w:t>
-      </w:r>
-      <w:r>
-        <w:t xml:space="preserve">point number in </w:t>
-      </w:r>
-      <w:r>
-        <w:t xml:space="preserve">the </w:t>
-      </w:r>
-      <w:r>
-        <w:t xml:space="preserve">range </w:t>
-      </w:r>
-      <w:r>
-        <w:rPr>
-          <w:b/>
-        </w:rPr>
-        <w:t>[0</w:t>
-      </w:r>
-      <w:r>
-        <w:rPr>
-          <w:b/>
-        </w:rPr>
-        <w:t>…</w:t>
-      </w:r>
-      <w:r>
-        <w:rPr>
-          <w:b/>
-        </w:rPr>
-        <w:t>1000]</w:t>
-      </w:r>
-      <w:r>
-        <w:rPr>
-          <w:b/>
-        </w:rPr>
-        <w:t>.</w:t>
-      </w:r>
-    </w:p>
-    <w:p>
-      <w:pPr>
-        <w:pStyle w:val="ListParagraph"/>
-        <w:numPr>
-          <w:ilvl w:val="0"/>
-          <w:numId w:val="9"/>
-        </w:numPr>
-        <w:rPr>
-          <w:lang w:val="bg-BG"/>
-        </w:rPr>
-      </w:pPr>
-      <w:r>
-        <w:t xml:space="preserve">On the third line – </w:t>
-      </w:r>
-      <w:r>
-        <w:rPr>
-          <w:b/>
-        </w:rPr>
-        <w:t>mouse price</w:t>
-      </w:r>
-      <w:r>
-        <w:t xml:space="preserve"> </w:t>
-      </w:r>
-      <w:r>
-        <w:t>–</w:t>
-      </w:r>
-      <w:r>
-        <w:t xml:space="preserve"> </w:t>
-      </w:r>
-      <w:r>
-        <w:t>floating</w:t>
-      </w:r>
-      <w:r>
-        <w:t>-</w:t>
-      </w:r>
-      <w:r>
-        <w:t xml:space="preserve">point number in </w:t>
-      </w:r>
-      <w:r>
-        <w:t xml:space="preserve">the </w:t>
-      </w:r>
-      <w:r>
-        <w:t xml:space="preserve">range </w:t>
-      </w:r>
-      <w:r>
-        <w:rPr>
-          <w:b/>
-        </w:rPr>
-        <w:t>[0</w:t>
-      </w:r>
-      <w:r>
-        <w:rPr>
-          <w:b/>
-        </w:rPr>
-        <w:t>…</w:t>
-      </w:r>
-      <w:r>
-        <w:rPr>
-          <w:b/>
-        </w:rPr>
-        <w:t>1000]</w:t>
-      </w:r>
-      <w:r>
-        <w:rPr>
-          <w:b/>
-        </w:rPr>
-        <w:t>.</w:t>
-      </w:r>
-    </w:p>
-    <w:p>
-      <w:pPr>
-        <w:pStyle w:val="ListParagraph"/>
-        <w:numPr>
-          <w:ilvl w:val="0"/>
-          <w:numId w:val="9"/>
-        </w:numPr>
-        <w:rPr>
-          <w:lang w:val="bg-BG"/>
-        </w:rPr>
-      </w:pPr>
-      <w:r>
-        <w:t xml:space="preserve">On the fourth line – </w:t>
-      </w:r>
-      <w:r>
-        <w:rPr>
-          <w:b/>
-        </w:rPr>
-        <w:t>keyboard price</w:t>
-      </w:r>
-      <w:r>
-        <w:t xml:space="preserve"> </w:t>
-      </w:r>
-      <w:r>
-        <w:t>–</w:t>
-      </w:r>
-      <w:r>
-        <w:t xml:space="preserve"> floating</w:t>
-      </w:r>
-      <w:r>
-        <w:t>-</w:t>
-      </w:r>
-      <w:r>
-        <w:t xml:space="preserve">point number in </w:t>
-      </w:r>
-      <w:r>
-        <w:t xml:space="preserve">the </w:t>
-      </w:r>
-      <w:r>
-        <w:t xml:space="preserve">range </w:t>
-      </w:r>
-      <w:r>
-        <w:rPr>
-          <w:b/>
-        </w:rPr>
-        <w:t>[0</w:t>
-      </w:r>
-      <w:r>
-        <w:rPr>
-          <w:b/>
-        </w:rPr>
-        <w:t>…</w:t>
-      </w:r>
-      <w:r>
-        <w:rPr>
-          <w:b/>
-        </w:rPr>
-        <w:t>1000]</w:t>
-      </w:r>
-      <w:r>
-        <w:rPr>
-          <w:b/>
-        </w:rPr>
-        <w:t>.</w:t>
-      </w:r>
-    </w:p>
-    <w:p>
-      <w:pPr>
-        <w:pStyle w:val="ListParagraph"/>
-        <w:numPr>
-          <w:ilvl w:val="0"/>
-          <w:numId w:val="9"/>
-        </w:numPr>
-        <w:rPr>
-          <w:lang w:val="bg-BG"/>
-        </w:rPr>
-      </w:pPr>
-      <w:r>
-        <w:t xml:space="preserve">On the fifth line – </w:t>
-      </w:r>
-      <w:r>
-        <w:rPr>
-          <w:b/>
-        </w:rPr>
-        <w:t>display price</w:t>
-      </w:r>
-      <w:r>
-        <w:t xml:space="preserve"> </w:t>
-      </w:r>
-      <w:r>
-        <w:t>–</w:t>
-      </w:r>
-      <w:r>
-        <w:t xml:space="preserve"> floating</w:t>
-      </w:r>
-      <w:r>
-        <w:t>-</w:t>
-      </w:r>
-      <w:r>
-        <w:t xml:space="preserve">point number in </w:t>
-      </w:r>
-      <w:r>
-        <w:t xml:space="preserve">the </w:t>
-      </w:r>
-      <w:r>
-        <w:t xml:space="preserve">range </w:t>
-      </w:r>
-      <w:r>
-        <w:rPr>
-          <w:b/>
-        </w:rPr>
-        <w:t>[0</w:t>
-      </w:r>
-      <w:r>
-        <w:rPr>
-          <w:b/>
-        </w:rPr>
-        <w:t>…</w:t>
-      </w:r>
-      <w:r>
-        <w:rPr>
-          <w:b/>
-        </w:rPr>
-        <w:t xml:space="preserve"> 1000]</w:t>
-      </w:r>
-      <w:r>
-        <w:rPr>
-          <w:b/>
-        </w:rPr>
-        <w:t>.</w:t>
-      </w:r>
-    </w:p>
-    <w:p>
-      <w:pPr>
-        <w:pStyle w:val="Heading3"/>
-        <w:rPr>
-          <w:lang w:val="bg-BG"/>
-        </w:rPr>
-      </w:pPr>
-      <w:r>
-        <w:t>Output</w:t>
-      </w:r>
-    </w:p>
-    <w:p>
-      <w:pPr>
-        <w:pStyle w:val="ListParagraph"/>
-        <w:numPr>
-          <w:ilvl w:val="0"/>
-          <w:numId w:val="8"/>
-        </w:numPr>
-        <w:rPr>
-          <w:lang w:val="bg-BG"/>
-        </w:rPr>
-      </w:pPr>
-      <w:r>
-        <w:t xml:space="preserve">As </w:t>
-      </w:r>
-      <w:proofErr w:type="gramStart"/>
-      <w:r>
-        <w:t>output</w:t>
-      </w:r>
-      <w:proofErr w:type="gramEnd"/>
-      <w:r>
-        <w:t xml:space="preserve"> you must print </w:t>
-      </w:r>
-      <w:r>
-        <w:rPr>
-          <w:noProof/>
-        </w:rPr>
-        <w:t>P</w:t>
-      </w:r>
-      <w:r>
-        <w:rPr>
-          <w:noProof/>
-        </w:rPr>
-        <w:t>etar</w:t>
-      </w:r>
-      <w:r>
-        <w:rPr>
-          <w:noProof/>
-        </w:rPr>
-        <w:t>'</w:t>
-      </w:r>
-      <w:r>
-        <w:rPr>
-          <w:noProof/>
-        </w:rPr>
-        <w:t>s</w:t>
-      </w:r>
-      <w:r>
-        <w:t xml:space="preserve"> total expenses: </w:t>
-      </w:r>
-      <w:r>
-        <w:rPr>
-          <w:rFonts w:ascii="Consolas" w:hAnsi="Consolas"/>
-          <w:b/>
-        </w:rPr>
-        <w:t>"Rage expenses: {expenses} lv."</w:t>
-      </w:r>
-      <w:r>
-        <w:rPr>
-          <w:rFonts w:cstheme="minorHAnsi"/>
-          <w:b/>
-        </w:rPr>
-        <w:t>.</w:t>
-      </w:r>
-    </w:p>
-    <w:p>
-      <w:pPr>
-        <w:pStyle w:val="ListParagraph"/>
-        <w:numPr>
-          <w:ilvl w:val="0"/>
-          <w:numId w:val="7"/>
-        </w:numPr>
-        <w:rPr>
-          <w:lang w:val="bg-BG"/>
-        </w:rPr>
-      </w:pPr>
-      <w:r>
-        <w:t xml:space="preserve">Allowed working </w:t>
-      </w:r>
-      <w:r>
-        <w:rPr>
-          <w:b/>
-        </w:rPr>
-        <w:t>time</w:t>
-      </w:r>
-      <w:r>
-        <w:t xml:space="preserve"> / </w:t>
-      </w:r>
-      <w:r>
-        <w:rPr>
-          <w:b/>
-        </w:rPr>
-        <w:t>memory</w:t>
-      </w:r>
-      <w:r>
-        <w:t xml:space="preserve">: </w:t>
-      </w:r>
-      <w:r>
-        <w:rPr>
-          <w:b/>
-        </w:rPr>
-        <w:t>100ms</w:t>
-      </w:r>
-      <w:r>
-        <w:t xml:space="preserve"> / </w:t>
-      </w:r>
-      <w:r>
-        <w:rPr>
-          <w:b/>
-          <w:noProof/>
-        </w:rPr>
-        <w:t>16MB</w:t>
-      </w:r>
-      <w:r>
-        <w:t>.</w:t>
-      </w:r>
-    </w:p>
-    <w:p>
-      <w:pPr>
-        <w:pStyle w:val="Heading3"/>
-        <w:rPr>
-          <w:lang w:val="bg-BG"/>
-        </w:rPr>
-      </w:pPr>
-      <w:r>
-        <w:t>Examples</w:t>
-      </w:r>
-    </w:p>
-    <w:tbl>
-      <w:tblPr>
-        <w:tblStyle w:val="TableGrid1"/>
-        <w:tblW w:w="11057" w:type="dxa"/>
-        <w:tblInd w:w="-289" w:type="dxa"/>
-        <w:tblLook w:val="04A0" w:firstRow="1" w:lastRow="0" w:firstColumn="1" w:lastColumn="0" w:noHBand="0" w:noVBand="1"/>
-      </w:tblPr>
-      <w:tblGrid>
-        <w:gridCol w:w="2444"/>
-        <w:gridCol w:w="3330"/>
-        <w:gridCol w:w="5283"/>
-      </w:tblGrid>
-      <w:tr>
-        <w:tc>
-          <w:tcPr>
-            <w:tcW w:w="2444" w:type="dxa"/>
-            <w:shd w:val="clear" w:color="auto" w:fill="D9D9D9" w:themeFill="background1" w:themeFillShade="D9"/>
-          </w:tcPr>
-          <w:p>
-            <w:pPr>
-              <w:jc w:val="center"/>
-              <w:rPr>
-                <w:b/>
-                <w:sz w:val="24"/>
-                <w:szCs w:val="24"/>
-              </w:rPr>
-            </w:pPr>
-            <w:r>
-              <w:rPr>
-                <w:b/>
-                <w:sz w:val="24"/>
-                <w:szCs w:val="24"/>
-              </w:rPr>
-              <w:t>Input</w:t>
-            </w:r>
-          </w:p>
-        </w:tc>
-        <w:tc>
-          <w:tcPr>
-            <w:tcW w:w="3330" w:type="dxa"/>
-            <w:shd w:val="clear" w:color="auto" w:fill="D9D9D9" w:themeFill="background1" w:themeFillShade="D9"/>
-          </w:tcPr>
-          <w:p>
-            <w:pPr>
-              <w:jc w:val="center"/>
-              <w:rPr>
-                <w:b/>
-                <w:sz w:val="24"/>
-                <w:szCs w:val="24"/>
-              </w:rPr>
-            </w:pPr>
-            <w:r>
-              <w:rPr>
-                <w:b/>
-                <w:sz w:val="24"/>
-                <w:szCs w:val="24"/>
-              </w:rPr>
-              <w:t>Output</w:t>
-            </w:r>
-          </w:p>
-        </w:tc>
-        <w:tc>
-          <w:tcPr>
-            <w:tcW w:w="5283" w:type="dxa"/>
-            <w:shd w:val="clear" w:color="auto" w:fill="D9D9D9" w:themeFill="background1" w:themeFillShade="D9"/>
-          </w:tcPr>
-          <w:p>
-            <w:pPr>
-              <w:jc w:val="center"/>
-              <w:rPr>
-                <w:b/>
-                <w:sz w:val="24"/>
-                <w:szCs w:val="24"/>
-              </w:rPr>
-            </w:pPr>
-            <w:r>
-              <w:rPr>
-                <w:b/>
-                <w:sz w:val="24"/>
-                <w:szCs w:val="24"/>
-              </w:rPr>
-              <w:t>Comment</w:t>
-            </w:r>
-          </w:p>
-        </w:tc>
-      </w:tr>
-      <w:tr>
-        <w:trPr>
-          <w:trHeight w:val="2078"/>
-        </w:trPr>
-        <w:tc>
-          <w:tcPr>
-            <w:tcW w:w="2444" w:type="dxa"/>
-          </w:tcPr>
-          <w:p>
-            <w:pPr>
-              <w:pStyle w:val="Code"/>
-              <w:rPr>
-                <w:b w:val="0"/>
-                <w:lang w:val="bg-BG"/>
-              </w:rPr>
-            </w:pPr>
-            <w:r>
-              <w:rPr>
-                <w:b w:val="0"/>
-              </w:rPr>
-              <w:t>7</w:t>
-            </w:r>
-          </w:p>
-          <w:p>
-            <w:pPr>
-              <w:pStyle w:val="Code"/>
-              <w:rPr>
-                <w:b w:val="0"/>
-                <w:lang w:val="bg-BG"/>
-              </w:rPr>
-            </w:pPr>
-            <w:r>
-              <w:rPr>
-                <w:b w:val="0"/>
-              </w:rPr>
-              <w:t>2</w:t>
-            </w:r>
-          </w:p>
-          <w:p>
-            <w:pPr>
-              <w:pStyle w:val="Code"/>
-              <w:rPr>
-                <w:b w:val="0"/>
-                <w:lang w:val="bg-BG"/>
-              </w:rPr>
-            </w:pPr>
-            <w:r>
-              <w:rPr>
-                <w:b w:val="0"/>
-              </w:rPr>
-              <w:t>3</w:t>
-            </w:r>
-          </w:p>
-          <w:p>
-            <w:pPr>
-              <w:pStyle w:val="Code"/>
-              <w:rPr>
-                <w:b w:val="0"/>
-                <w:lang w:val="bg-BG"/>
-              </w:rPr>
-            </w:pPr>
-            <w:r>
-              <w:rPr>
-                <w:b w:val="0"/>
-              </w:rPr>
-              <w:t>4</w:t>
-            </w:r>
-          </w:p>
-          <w:p>
-            <w:pPr>
-              <w:pStyle w:val="Code"/>
-              <w:rPr>
-                <w:b w:val="0"/>
-              </w:rPr>
-            </w:pPr>
-            <w:r>
-              <w:rPr>
-                <w:b w:val="0"/>
-              </w:rPr>
-              <w:t>5</w:t>
-            </w:r>
-          </w:p>
-        </w:tc>
-        <w:tc>
-          <w:tcPr>
-            <w:tcW w:w="3330" w:type="dxa"/>
-          </w:tcPr>
-          <w:p>
-            <w:pPr>
-              <w:pStyle w:val="Code"/>
-              <w:rPr>
-                <w:b w:val="0"/>
-              </w:rPr>
-            </w:pPr>
-            <w:r>
-              <w:rPr>
-                <w:b w:val="0"/>
-              </w:rPr>
-              <w:t>Rage expenses: 16.00 lv.</w:t>
-            </w:r>
-          </w:p>
-        </w:tc>
-        <w:tc>
-          <w:tcPr>
-            <w:tcW w:w="5283" w:type="dxa"/>
-          </w:tcPr>
-          <w:p>
-            <w:pPr>
-              <w:pStyle w:val="Code"/>
-              <w:rPr>
-                <w:b w:val="0"/>
-                <w:lang w:val="bg-BG"/>
-              </w:rPr>
-            </w:pPr>
-            <w:r>
-              <w:rPr>
-                <w:b w:val="0"/>
-              </w:rPr>
-              <w:t>Trashed headset -&gt; 3 times</w:t>
-            </w:r>
-          </w:p>
-          <w:p>
-            <w:pPr>
-              <w:pStyle w:val="Code"/>
-              <w:rPr>
-                <w:b w:val="0"/>
-                <w:lang w:val="bg-BG"/>
-              </w:rPr>
-            </w:pPr>
-            <w:r>
-              <w:rPr>
-                <w:b w:val="0"/>
-              </w:rPr>
-              <w:t>Trashed mouse -&gt; 2 times</w:t>
-            </w:r>
-          </w:p>
-          <w:p>
-            <w:pPr>
-              <w:pStyle w:val="Code"/>
-              <w:rPr>
-                <w:b w:val="0"/>
-                <w:lang w:val="bg-BG"/>
-              </w:rPr>
-            </w:pPr>
-            <w:r>
-              <w:rPr>
-                <w:b w:val="0"/>
-              </w:rPr>
-              <w:t>Trashed keyboard -&gt; 1 time</w:t>
-            </w:r>
-          </w:p>
-          <w:p>
-            <w:pPr>
-              <w:pStyle w:val="Code"/>
-              <w:rPr>
-                <w:b w:val="0"/>
-              </w:rPr>
-            </w:pPr>
-            <w:r>
-              <w:rPr>
-                <w:b w:val="0"/>
-              </w:rPr>
-              <w:t>Total: 6 + 6 + 4 = 16.00 lv;</w:t>
-            </w:r>
-          </w:p>
-        </w:tc>
-      </w:tr>
-      <w:tr>
-        <w:trPr>
-          <w:trHeight w:val="2078"/>
-        </w:trPr>
-        <w:tc>
-          <w:tcPr>
-            <w:tcW w:w="2444" w:type="dxa"/>
-          </w:tcPr>
-          <w:p>
-            <w:pPr>
-              <w:pStyle w:val="Code"/>
-              <w:rPr>
-                <w:b w:val="0"/>
-                <w:lang w:val="bg-BG"/>
-              </w:rPr>
-            </w:pPr>
-            <w:r>
-              <w:rPr>
-                <w:b w:val="0"/>
-              </w:rPr>
-              <w:t>23</w:t>
-            </w:r>
-          </w:p>
-          <w:p>
-            <w:pPr>
-              <w:pStyle w:val="Code"/>
-              <w:rPr>
-                <w:b w:val="0"/>
-                <w:lang w:val="bg-BG"/>
-              </w:rPr>
-            </w:pPr>
-            <w:r>
-              <w:rPr>
-                <w:b w:val="0"/>
-              </w:rPr>
-              <w:t>12.50</w:t>
-            </w:r>
-          </w:p>
-          <w:p>
-            <w:pPr>
-              <w:pStyle w:val="Code"/>
-              <w:rPr>
-                <w:b w:val="0"/>
-                <w:lang w:val="bg-BG"/>
-              </w:rPr>
-            </w:pPr>
-            <w:r>
-              <w:rPr>
-                <w:b w:val="0"/>
-              </w:rPr>
-              <w:t>21.50</w:t>
-            </w:r>
-          </w:p>
-          <w:p>
-            <w:pPr>
-              <w:pStyle w:val="Code"/>
-              <w:rPr>
-                <w:b w:val="0"/>
-                <w:lang w:val="bg-BG"/>
-              </w:rPr>
-            </w:pPr>
-            <w:r>
-              <w:rPr>
-                <w:b w:val="0"/>
-              </w:rPr>
-              <w:t>40</w:t>
-            </w:r>
-          </w:p>
-          <w:p>
-            <w:pPr>
-              <w:pStyle w:val="Code"/>
-              <w:rPr>
-                <w:b w:val="0"/>
-              </w:rPr>
-            </w:pPr>
-            <w:r>
-              <w:rPr>
-                <w:b w:val="0"/>
-              </w:rPr>
-              <w:t>200</w:t>
-            </w:r>
-          </w:p>
-        </w:tc>
-        <w:tc>
-          <w:tcPr>
-            <w:tcW w:w="3330" w:type="dxa"/>
-          </w:tcPr>
-          <w:p>
-            <w:pPr>
-              <w:pStyle w:val="Code"/>
-              <w:rPr>
-                <w:b w:val="0"/>
-              </w:rPr>
-            </w:pPr>
-            <w:r>
-              <w:rPr>
-                <w:b w:val="0"/>
-              </w:rPr>
-              <w:t>Rage expenses: 608.00 lv.</w:t>
-            </w:r>
-          </w:p>
-        </w:tc>
-        <w:tc>
-          <w:tcPr>
-            <w:tcW w:w="5283" w:type="dxa"/>
-          </w:tcPr>
-          <w:p>
-            <w:pPr>
-              <w:pStyle w:val="Code"/>
-              <w:rPr>
-                <w:b w:val="0"/>
-              </w:rPr>
-            </w:pPr>
-          </w:p>
-        </w:tc>
-      </w:tr>
-    </w:tbl>
-    <w:p>
-      <w:pPr>
-        <w:rPr>
-          <w:lang w:val="bg-BG"/>
-        </w:rPr>
-      </w:pPr>
-    </w:p>
-    <w:p>
-      <w:pPr>
-        <w:pStyle w:val="Heading2"/>
-      </w:pPr>
-      <w:r>
-        <w:t>*</w:t>
-      </w:r>
-      <w:r>
-        <w:t>Orders</w:t>
-      </w:r>
-    </w:p>
-    <w:p>
-      <w:pPr>
-        <w:ind w:left="3600"/>
-      </w:pPr>
-      <w:r>
-        <w:rPr>
-          <w:lang w:val="bg-BG"/>
-        </w:rPr>
-        <w:t xml:space="preserve">     </w:t>
-      </w:r>
-    </w:p>
-    <w:p>
-      <w:pPr>
-        <w:jc w:val="both"/>
-      </w:pPr>
-      <w:r>
-        <w:lastRenderedPageBreak/>
-        <w:t xml:space="preserve">We are placing </w:t>
-      </w:r>
-      <w:r>
-        <w:rPr>
-          <w:rFonts w:ascii="Consolas" w:hAnsi="Consolas"/>
-          <w:b/>
-        </w:rPr>
-        <w:t>N</w:t>
-      </w:r>
-      <w:r>
-        <w:t xml:space="preserve"> orders at a time. You need to calculate the price </w:t>
-      </w:r>
-      <w:r>
-        <w:t>with</w:t>
-      </w:r>
-      <w:r>
-        <w:t xml:space="preserve"> the following formula:</w:t>
-      </w:r>
-    </w:p>
-    <w:p>
-      <w:pPr>
-        <w:pStyle w:val="Code"/>
-        <w:jc w:val="center"/>
-        <w:rPr>
-          <w:sz w:val="20"/>
-        </w:rPr>
-      </w:pPr>
-      <w:r>
-        <w:rPr>
-          <w:sz w:val="20"/>
-        </w:rPr>
-        <w:t>((daysInMonth * capsulesCount) * pricePerCapsule)</w:t>
-      </w:r>
-    </w:p>
-    <w:p>
-      <w:pPr>
-        <w:pStyle w:val="Heading3"/>
-      </w:pPr>
-      <w:r>
-        <w:t>Input / Constraints</w:t>
-      </w:r>
-    </w:p>
-    <w:p>
-      <w:pPr>
-        <w:pStyle w:val="ListParagraph"/>
-        <w:numPr>
-          <w:ilvl w:val="0"/>
-          <w:numId w:val="16"/>
-        </w:numPr>
-        <w:jc w:val="both"/>
-        <w:rPr>
-          <w:lang w:val="bg-BG"/>
-        </w:rPr>
-      </w:pPr>
-      <w:r>
-        <w:t>On the first line</w:t>
-      </w:r>
-      <w:r>
-        <w:t>,</w:t>
-      </w:r>
-      <w:r>
-        <w:t xml:space="preserve"> you will receive integer </w:t>
-      </w:r>
-      <w:r>
-        <w:rPr>
-          <w:rFonts w:ascii="Consolas" w:hAnsi="Consolas"/>
-          <w:b/>
-        </w:rPr>
-        <w:t>N</w:t>
-      </w:r>
-      <w:r>
-        <w:t xml:space="preserve"> – the count of orders the shop will receive.</w:t>
-      </w:r>
-    </w:p>
-    <w:p>
-      <w:pPr>
-        <w:pStyle w:val="ListParagraph"/>
-        <w:numPr>
-          <w:ilvl w:val="0"/>
-          <w:numId w:val="16"/>
-        </w:numPr>
-        <w:jc w:val="both"/>
-        <w:rPr>
-          <w:lang w:val="bg-BG"/>
-        </w:rPr>
-      </w:pPr>
-      <w:r>
-        <w:t>For each order you will receive the following information:</w:t>
-      </w:r>
-    </w:p>
-    <w:p>
-      <w:pPr>
-        <w:pStyle w:val="ListParagraph"/>
-        <w:numPr>
-          <w:ilvl w:val="1"/>
-          <w:numId w:val="16"/>
-        </w:numPr>
-        <w:jc w:val="both"/>
-        <w:rPr>
-          <w:b/>
-        </w:rPr>
-      </w:pPr>
-      <w:r>
-        <w:t xml:space="preserve">Price per capsule </w:t>
-      </w:r>
-      <w:r>
-        <w:t>–</w:t>
-      </w:r>
-      <w:r>
-        <w:t xml:space="preserve"> </w:t>
-      </w:r>
-      <w:r>
-        <w:rPr>
-          <w:b/>
-        </w:rPr>
-        <w:t xml:space="preserve">floating-point number </w:t>
-      </w:r>
-      <w:r>
-        <w:rPr>
-          <w:bCs/>
-        </w:rPr>
-        <w:t xml:space="preserve">in </w:t>
-      </w:r>
-      <w:r>
-        <w:rPr>
-          <w:bCs/>
-        </w:rPr>
-        <w:t xml:space="preserve">the </w:t>
-      </w:r>
-      <w:r>
-        <w:rPr>
-          <w:bCs/>
-        </w:rPr>
-        <w:t>range</w:t>
-      </w:r>
-      <w:r>
-        <w:rPr>
-          <w:b/>
-        </w:rPr>
-        <w:t xml:space="preserve"> </w:t>
-      </w:r>
-      <w:r>
-        <w:rPr>
-          <w:rFonts w:cstheme="minorHAnsi"/>
-          <w:b/>
-        </w:rPr>
-        <w:t>[0.00…1000.00]</w:t>
-      </w:r>
-      <w:r>
-        <w:rPr>
-          <w:rFonts w:cstheme="minorHAnsi"/>
-          <w:b/>
-        </w:rPr>
-        <w:t>.</w:t>
-      </w:r>
-    </w:p>
-    <w:p>
-      <w:pPr>
-        <w:pStyle w:val="ListParagraph"/>
-        <w:numPr>
-          <w:ilvl w:val="1"/>
-          <w:numId w:val="16"/>
-        </w:numPr>
-        <w:jc w:val="both"/>
-        <w:rPr>
-          <w:lang w:val="bg-BG"/>
-        </w:rPr>
-      </w:pPr>
-      <w:r>
-        <w:t xml:space="preserve">Days – </w:t>
-      </w:r>
-      <w:r>
-        <w:rPr>
-          <w:b/>
-          <w:bCs/>
-        </w:rPr>
-        <w:t>integer</w:t>
-      </w:r>
-      <w:r>
-        <w:t xml:space="preserve"> in </w:t>
-      </w:r>
-      <w:r>
-        <w:t xml:space="preserve">the </w:t>
-      </w:r>
-      <w:r>
-        <w:t xml:space="preserve">range </w:t>
-      </w:r>
-      <w:r>
-        <w:rPr>
-          <w:rFonts w:cstheme="minorHAnsi"/>
-          <w:b/>
-          <w:bCs/>
-        </w:rPr>
-        <w:t>[1…31]</w:t>
-      </w:r>
-      <w:r>
-        <w:rPr>
-          <w:rFonts w:cstheme="minorHAnsi"/>
-          <w:b/>
-          <w:bCs/>
-        </w:rPr>
-        <w:t>.</w:t>
-      </w:r>
-    </w:p>
-    <w:p>
-      <w:pPr>
-        <w:pStyle w:val="ListParagraph"/>
-        <w:numPr>
-          <w:ilvl w:val="1"/>
-          <w:numId w:val="16"/>
-        </w:numPr>
-        <w:jc w:val="both"/>
-      </w:pPr>
-      <w:r>
-        <w:t xml:space="preserve">Capsules count </w:t>
-      </w:r>
-      <w:r>
-        <w:t xml:space="preserve">– </w:t>
-      </w:r>
-      <w:r>
-        <w:rPr>
-          <w:b/>
-        </w:rPr>
-        <w:t xml:space="preserve">integer </w:t>
-      </w:r>
-      <w:r>
-        <w:rPr>
-          <w:bCs/>
-        </w:rPr>
-        <w:t xml:space="preserve">in </w:t>
-      </w:r>
-      <w:r>
-        <w:rPr>
-          <w:bCs/>
-        </w:rPr>
-        <w:t xml:space="preserve">the </w:t>
-      </w:r>
-      <w:r>
-        <w:rPr>
-          <w:bCs/>
-        </w:rPr>
-        <w:t>range</w:t>
-      </w:r>
-      <w:r>
-        <w:rPr>
-          <w:b/>
-        </w:rPr>
-        <w:t xml:space="preserve"> </w:t>
-      </w:r>
-      <w:r>
-        <w:rPr>
-          <w:rFonts w:cstheme="minorHAnsi"/>
-          <w:b/>
-        </w:rPr>
-        <w:t>[0…2000]</w:t>
-      </w:r>
-      <w:r>
-        <w:rPr>
-          <w:rFonts w:cstheme="minorHAnsi"/>
-          <w:b/>
-        </w:rPr>
-        <w:t>.</w:t>
-      </w:r>
-    </w:p>
-    <w:p>
-      <w:pPr>
-        <w:jc w:val="both"/>
-      </w:pPr>
-      <w:r>
-        <w:t>The input will be in the described format, there is no need to check it explicitly.</w:t>
-      </w:r>
-    </w:p>
-    <w:p>
-      <w:pPr>
-        <w:pStyle w:val="Heading3"/>
-        <w:jc w:val="both"/>
-      </w:pPr>
-      <w:r>
-        <w:t>Output</w:t>
-      </w:r>
-    </w:p>
-    <w:p>
-      <w:pPr>
-        <w:jc w:val="both"/>
-      </w:pPr>
-      <w:r>
-        <w:t xml:space="preserve">The output should consist of </w:t>
-      </w:r>
-      <w:r>
-        <w:rPr>
-          <w:rFonts w:ascii="Consolas" w:hAnsi="Consolas"/>
-          <w:b/>
-        </w:rPr>
-        <w:t>N + 1</w:t>
-      </w:r>
-      <w:r>
-        <w:t xml:space="preserve"> line. For each order you must print a single line in the following format:</w:t>
-      </w:r>
-    </w:p>
-    <w:p>
-      <w:pPr>
-        <w:pStyle w:val="ListParagraph"/>
-        <w:numPr>
-          <w:ilvl w:val="0"/>
-          <w:numId w:val="17"/>
-        </w:numPr>
-        <w:jc w:val="both"/>
-        <w:rPr>
-          <w:rFonts w:ascii="Consolas" w:hAnsi="Consolas"/>
-          <w:b/>
-          <w:bCs/>
-        </w:rPr>
-      </w:pPr>
-      <w:r>
-        <w:rPr>
-          <w:rFonts w:ascii="Consolas" w:hAnsi="Consolas" w:cs="Consolas"/>
-          <w:b/>
-          <w:bCs/>
-          <w:noProof/>
-        </w:rPr>
-        <w:t>"The price for the coffee is: ${price}"</w:t>
-      </w:r>
-    </w:p>
-    <w:p>
-      <w:pPr>
-        <w:jc w:val="both"/>
-      </w:pPr>
-      <w:r>
-        <w:t>On the last line</w:t>
-      </w:r>
-      <w:r>
-        <w:t>,</w:t>
-      </w:r>
-      <w:r>
-        <w:t xml:space="preserve"> you need to print the total price in the following format:</w:t>
-      </w:r>
-    </w:p>
-    <w:p>
-      <w:pPr>
-        <w:pStyle w:val="ListParagraph"/>
-        <w:numPr>
-          <w:ilvl w:val="0"/>
-          <w:numId w:val="17"/>
-        </w:numPr>
-        <w:jc w:val="both"/>
-        <w:rPr>
-          <w:b/>
-          <w:bCs/>
-        </w:rPr>
-      </w:pPr>
-      <w:r>
-        <w:rPr>
-          <w:rFonts w:ascii="Consolas" w:hAnsi="Consolas" w:cs="Consolas"/>
-          <w:noProof/>
-          <w:sz w:val="21"/>
-          <w:szCs w:val="21"/>
-        </w:rPr>
-        <w:t xml:space="preserve"> </w:t>
-      </w:r>
-      <w:r>
-        <w:rPr>
-          <w:rFonts w:ascii="Consolas" w:hAnsi="Consolas" w:cs="Consolas"/>
-          <w:b/>
-          <w:bCs/>
-          <w:noProof/>
-        </w:rPr>
-        <w:t>"Total: ${</w:t>
-      </w:r>
-      <w:r>
-        <w:rPr>
-          <w:rStyle w:val="CodeChar"/>
-        </w:rPr>
-        <w:t>totalP</w:t>
-      </w:r>
-      <w:r>
-        <w:rPr>
-          <w:rFonts w:ascii="Consolas" w:hAnsi="Consolas" w:cs="Consolas"/>
-          <w:b/>
-          <w:bCs/>
-          <w:noProof/>
-        </w:rPr>
-        <w:t>rice}"</w:t>
-      </w:r>
-    </w:p>
-    <w:p>
-      <w:pPr>
-        <w:jc w:val="both"/>
-      </w:pPr>
-      <w:r>
-        <w:t xml:space="preserve">The </w:t>
-      </w:r>
-      <w:r>
-        <w:rPr>
-          <w:b/>
-        </w:rPr>
-        <w:t>price must be formatted</w:t>
-      </w:r>
-      <w:r>
-        <w:t xml:space="preserve"> to 2 decimal places. </w:t>
-      </w:r>
-    </w:p>
-    <w:p>
-      <w:pPr>
-        <w:pStyle w:val="Heading3"/>
-      </w:pPr>
-      <w:r>
-        <w:t>Examples</w:t>
-      </w:r>
-    </w:p>
-    <w:tbl>
-      <w:tblPr>
-        <w:tblW w:w="10306" w:type="dxa"/>
-        <w:tblInd w:w="37" w:type="dxa"/>
-        <w:tblBorders>
-          <w:top w:val="single" w:sz="4" w:space="0" w:color="auto"/>
-          <w:left w:val="single" w:sz="4" w:space="0" w:color="auto"/>
-          <w:bottom w:val="single" w:sz="4" w:space="0" w:color="auto"/>
-          <w:right w:val="single" w:sz="4" w:space="0" w:color="auto"/>
-          <w:insideH w:val="single" w:sz="4" w:space="0" w:color="auto"/>
-          <w:insideV w:val="single" w:sz="4" w:space="0" w:color="auto"/>
-        </w:tblBorders>
-        <w:tblLayout w:type="fixed"/>
-        <w:tblCellMar>
-          <w:top w:w="57" w:type="dxa"/>
-          <w:left w:w="85" w:type="dxa"/>
-          <w:bottom w:w="57" w:type="dxa"/>
-          <w:right w:w="85" w:type="dxa"/>
-        </w:tblCellMar>
-        <w:tblLook w:val="04A0" w:firstRow="1" w:lastRow="0" w:firstColumn="1" w:lastColumn="0" w:noHBand="0" w:noVBand="1"/>
-      </w:tblPr>
-      <w:tblGrid>
-        <w:gridCol w:w="951"/>
-        <w:gridCol w:w="4680"/>
-        <w:gridCol w:w="4675"/>
-      </w:tblGrid>
-      <w:tr>
-        <w:trPr>
-          <w:trHeight w:val="22"/>
-        </w:trPr>
-        <w:tc>
-          <w:tcPr>
-            <w:tcW w:w="951" w:type="dxa"/>
-            <w:tcBorders>
-              <w:top w:val="single" w:sz="4" w:space="0" w:color="auto"/>
-              <w:left w:val="single" w:sz="4" w:space="0" w:color="auto"/>
-              <w:bottom w:val="single" w:sz="4" w:space="0" w:color="auto"/>
-              <w:right w:val="single" w:sz="4" w:space="0" w:color="auto"/>
-            </w:tcBorders>
-            <w:shd w:val="clear" w:color="auto" w:fill="D9D9D9" w:themeFill="background1" w:themeFillShade="D9"/>
-            <w:hideMark/>
-          </w:tcPr>
-          <w:p>
-            <w:pPr>
-              <w:spacing w:before="0" w:after="0" w:line="240" w:lineRule="auto"/>
-              <w:jc w:val="both"/>
-              <w:rPr>
-                <w:rStyle w:val="Strong"/>
-                <w:sz w:val="24"/>
-                <w:szCs w:val="24"/>
-                <w:lang w:val="bg-BG"/>
-              </w:rPr>
-            </w:pPr>
-            <w:r>
-              <w:rPr>
-                <w:rStyle w:val="Strong"/>
-                <w:sz w:val="24"/>
-                <w:szCs w:val="24"/>
-              </w:rPr>
-              <w:t>Input</w:t>
-            </w:r>
-          </w:p>
-        </w:tc>
-        <w:tc>
-          <w:tcPr>
-            <w:tcW w:w="4680" w:type="dxa"/>
-            <w:tcBorders>
-              <w:top w:val="single" w:sz="4" w:space="0" w:color="auto"/>
-              <w:left w:val="single" w:sz="4" w:space="0" w:color="auto"/>
-              <w:bottom w:val="single" w:sz="4" w:space="0" w:color="auto"/>
-              <w:right w:val="single" w:sz="4" w:space="0" w:color="auto"/>
-            </w:tcBorders>
-            <w:shd w:val="clear" w:color="auto" w:fill="D9D9D9" w:themeFill="background1" w:themeFillShade="D9"/>
-            <w:hideMark/>
-          </w:tcPr>
-          <w:p>
-            <w:pPr>
-              <w:spacing w:before="0" w:after="0" w:line="240" w:lineRule="auto"/>
-              <w:jc w:val="both"/>
-              <w:rPr>
-                <w:rStyle w:val="Strong"/>
-                <w:sz w:val="24"/>
-                <w:szCs w:val="24"/>
-              </w:rPr>
-            </w:pPr>
-            <w:r>
-              <w:rPr>
-                <w:rStyle w:val="Strong"/>
-                <w:sz w:val="24"/>
-                <w:szCs w:val="24"/>
-              </w:rPr>
-              <w:t>Output</w:t>
-            </w:r>
-          </w:p>
-        </w:tc>
-        <w:tc>
-          <w:tcPr>
-            <w:tcW w:w="4675" w:type="dxa"/>
-            <w:tcBorders>
-              <w:top w:val="single" w:sz="4" w:space="0" w:color="auto"/>
-              <w:left w:val="single" w:sz="4" w:space="0" w:color="auto"/>
-              <w:bottom w:val="single" w:sz="4" w:space="0" w:color="auto"/>
-              <w:right w:val="single" w:sz="4" w:space="0" w:color="auto"/>
-            </w:tcBorders>
-            <w:shd w:val="clear" w:color="auto" w:fill="D9D9D9" w:themeFill="background1" w:themeFillShade="D9"/>
-            <w:hideMark/>
-          </w:tcPr>
-          <w:p>
-            <w:pPr>
-              <w:spacing w:before="0" w:after="0" w:line="240" w:lineRule="auto"/>
-              <w:jc w:val="both"/>
-              <w:rPr>
-                <w:rStyle w:val="Strong"/>
-                <w:sz w:val="24"/>
-                <w:szCs w:val="24"/>
-              </w:rPr>
-            </w:pPr>
-            <w:r>
-              <w:rPr>
-                <w:rStyle w:val="Strong"/>
-                <w:sz w:val="24"/>
-                <w:szCs w:val="24"/>
-              </w:rPr>
-              <w:t>Comments</w:t>
-            </w:r>
-          </w:p>
-        </w:tc>
-      </w:tr>
-      <w:tr>
-        <w:trPr>
-          <w:trHeight w:val="22"/>
-        </w:trPr>
-        <w:tc>
-          <w:tcPr>
-            <w:tcW w:w="951" w:type="dxa"/>
-            <w:tcBorders>
-              <w:top w:val="single" w:sz="4" w:space="0" w:color="auto"/>
-              <w:left w:val="single" w:sz="4" w:space="0" w:color="auto"/>
-              <w:bottom w:val="single" w:sz="4" w:space="0" w:color="auto"/>
-              <w:right w:val="single" w:sz="4" w:space="0" w:color="auto"/>
-            </w:tcBorders>
-            <w:hideMark/>
-          </w:tcPr>
-          <w:p>
-            <w:pPr>
-              <w:spacing w:before="0" w:after="0" w:line="240" w:lineRule="auto"/>
-              <w:jc w:val="both"/>
-              <w:rPr>
-                <w:rFonts w:ascii="Consolas" w:hAnsi="Consolas" w:cs="Consolas"/>
-                <w:noProof/>
-                <w:sz w:val="21"/>
-                <w:szCs w:val="21"/>
-              </w:rPr>
-            </w:pPr>
-            <w:r>
-              <w:rPr>
-                <w:rFonts w:ascii="Consolas" w:hAnsi="Consolas" w:cs="Consolas"/>
-                <w:noProof/>
-                <w:sz w:val="21"/>
-                <w:szCs w:val="21"/>
-              </w:rPr>
-              <w:t>1</w:t>
-            </w:r>
-          </w:p>
-          <w:p>
-            <w:pPr>
-              <w:spacing w:before="60" w:after="0" w:line="240" w:lineRule="auto"/>
-              <w:jc w:val="both"/>
-              <w:rPr>
-                <w:rFonts w:ascii="Consolas" w:hAnsi="Consolas" w:cs="Consolas"/>
-                <w:noProof/>
-                <w:sz w:val="21"/>
-                <w:szCs w:val="21"/>
-                <w:highlight w:val="yellow"/>
-              </w:rPr>
-            </w:pPr>
-            <w:r>
-              <w:rPr>
-                <w:rFonts w:ascii="Consolas" w:hAnsi="Consolas" w:cs="Consolas"/>
-                <w:noProof/>
-                <w:sz w:val="21"/>
-                <w:szCs w:val="21"/>
-                <w:highlight w:val="yellow"/>
-              </w:rPr>
-              <w:t>1.53</w:t>
-            </w:r>
-          </w:p>
-          <w:p>
-            <w:pPr>
-              <w:spacing w:before="0" w:after="0" w:line="240" w:lineRule="auto"/>
-              <w:jc w:val="both"/>
-              <w:rPr>
-                <w:rFonts w:ascii="Consolas" w:hAnsi="Consolas" w:cs="Consolas"/>
-                <w:noProof/>
-                <w:sz w:val="21"/>
-                <w:szCs w:val="21"/>
-                <w:highlight w:val="yellow"/>
-              </w:rPr>
-            </w:pPr>
-            <w:r>
-              <w:rPr>
-                <w:rFonts w:ascii="Consolas" w:hAnsi="Consolas" w:cs="Consolas"/>
-                <w:noProof/>
-                <w:sz w:val="21"/>
-                <w:szCs w:val="21"/>
-                <w:highlight w:val="yellow"/>
-              </w:rPr>
-              <w:t>30</w:t>
-            </w:r>
-          </w:p>
-          <w:p>
-            <w:pPr>
-              <w:spacing w:before="0" w:after="0" w:line="240" w:lineRule="auto"/>
-              <w:jc w:val="both"/>
-              <w:rPr>
-                <w:rFonts w:ascii="Consolas" w:hAnsi="Consolas" w:cs="Consolas"/>
-                <w:noProof/>
-                <w:sz w:val="21"/>
-                <w:szCs w:val="21"/>
-                <w:lang w:val="bg-BG"/>
-              </w:rPr>
-            </w:pPr>
-            <w:r>
-              <w:rPr>
-                <w:rFonts w:ascii="Consolas" w:hAnsi="Consolas" w:cs="Consolas"/>
-                <w:noProof/>
-                <w:sz w:val="21"/>
-                <w:szCs w:val="21"/>
-                <w:highlight w:val="yellow"/>
-              </w:rPr>
-              <w:t>8</w:t>
-            </w:r>
-          </w:p>
-        </w:tc>
-        <w:tc>
-          <w:tcPr>
-            <w:tcW w:w="4680" w:type="dxa"/>
-            <w:tcBorders>
-              <w:top w:val="single" w:sz="4" w:space="0" w:color="auto"/>
-              <w:left w:val="single" w:sz="4" w:space="0" w:color="auto"/>
-              <w:bottom w:val="single" w:sz="4" w:space="0" w:color="auto"/>
-              <w:right w:val="single" w:sz="4" w:space="0" w:color="auto"/>
-            </w:tcBorders>
-            <w:hideMark/>
-          </w:tcPr>
-          <w:p>
-            <w:pPr>
-              <w:spacing w:before="0" w:after="0" w:line="240" w:lineRule="auto"/>
-              <w:rPr>
-                <w:rFonts w:ascii="Consolas" w:hAnsi="Consolas" w:cs="Consolas"/>
-                <w:noProof/>
-                <w:sz w:val="21"/>
-                <w:szCs w:val="21"/>
-              </w:rPr>
-            </w:pPr>
-            <w:r>
-              <w:rPr>
-                <w:rFonts w:ascii="Consolas" w:hAnsi="Consolas" w:cs="Consolas"/>
-                <w:noProof/>
-                <w:sz w:val="21"/>
-                <w:szCs w:val="21"/>
-              </w:rPr>
-              <w:t>The price for the coffee is: $</w:t>
-            </w:r>
-            <w:r>
-              <w:rPr>
-                <w:rFonts w:ascii="Consolas" w:hAnsi="Consolas" w:cs="Consolas"/>
-                <w:noProof/>
-                <w:sz w:val="21"/>
-                <w:szCs w:val="21"/>
-                <w:highlight w:val="yellow"/>
-              </w:rPr>
-              <w:t>367.20</w:t>
-            </w:r>
-          </w:p>
-          <w:p>
-            <w:pPr>
-              <w:spacing w:before="0" w:after="0" w:line="240" w:lineRule="auto"/>
-              <w:rPr>
-                <w:rFonts w:ascii="Consolas" w:hAnsi="Consolas" w:cs="Consolas"/>
-                <w:noProof/>
-                <w:sz w:val="21"/>
-                <w:szCs w:val="21"/>
-              </w:rPr>
-            </w:pPr>
-            <w:r>
-              <w:rPr>
-                <w:rFonts w:ascii="Consolas" w:hAnsi="Consolas" w:cs="Consolas"/>
-                <w:noProof/>
-                <w:sz w:val="21"/>
-                <w:szCs w:val="21"/>
-              </w:rPr>
-              <w:t>Total: $367.20</w:t>
-            </w:r>
-          </w:p>
-        </w:tc>
-        <w:tc>
-          <w:tcPr>
-            <w:tcW w:w="4675" w:type="dxa"/>
-            <w:tcBorders>
-              <w:top w:val="single" w:sz="4" w:space="0" w:color="auto"/>
-              <w:left w:val="single" w:sz="4" w:space="0" w:color="auto"/>
-              <w:bottom w:val="single" w:sz="4" w:space="0" w:color="auto"/>
-              <w:right w:val="single" w:sz="4" w:space="0" w:color="auto"/>
-            </w:tcBorders>
-          </w:tcPr>
-          <w:p>
-            <w:pPr>
-              <w:spacing w:before="0" w:after="0" w:line="240" w:lineRule="auto"/>
-              <w:jc w:val="both"/>
-              <w:rPr>
-                <w:rFonts w:cs="Consolas"/>
-                <w:noProof/>
-                <w:sz w:val="21"/>
-                <w:szCs w:val="21"/>
-              </w:rPr>
-            </w:pPr>
-            <w:r>
-              <w:rPr>
-                <w:rFonts w:cs="Consolas"/>
-                <w:noProof/>
-                <w:sz w:val="21"/>
-                <w:szCs w:val="21"/>
-              </w:rPr>
-              <w:t>We are given only 1 order. Then we use the formula</w:t>
-            </w:r>
-            <w:r>
-              <w:rPr>
-                <w:rFonts w:cs="Consolas"/>
-                <w:noProof/>
-                <w:sz w:val="21"/>
-                <w:szCs w:val="21"/>
-              </w:rPr>
-              <w:t>:</w:t>
-            </w:r>
-          </w:p>
-          <w:p>
-            <w:pPr>
-              <w:spacing w:before="0" w:after="0" w:line="240" w:lineRule="auto"/>
-              <w:jc w:val="both"/>
-              <w:rPr>
-                <w:rFonts w:cs="Consolas"/>
-                <w:noProof/>
-                <w:sz w:val="21"/>
-                <w:szCs w:val="21"/>
-              </w:rPr>
-            </w:pPr>
-            <w:r>
-              <w:rPr>
-                <w:rFonts w:ascii="Consolas" w:hAnsi="Consolas" w:cs="Consolas"/>
-                <w:b/>
-                <w:noProof/>
-                <w:sz w:val="21"/>
-                <w:szCs w:val="21"/>
-              </w:rPr>
-              <w:t>orderPrice</w:t>
-            </w:r>
-            <w:r>
-              <w:rPr>
-                <w:rFonts w:ascii="Consolas" w:hAnsi="Consolas" w:cs="Consolas"/>
-                <w:noProof/>
-                <w:sz w:val="21"/>
-                <w:szCs w:val="21"/>
-              </w:rPr>
-              <w:t xml:space="preserve"> </w:t>
-            </w:r>
-            <w:r>
-              <w:rPr>
-                <w:rFonts w:ascii="Consolas" w:hAnsi="Consolas" w:cs="Consolas"/>
-                <w:noProof/>
-                <w:sz w:val="21"/>
-                <w:szCs w:val="21"/>
-              </w:rPr>
-              <w:t>= 30 * 8 * 1.53 = 367.20</w:t>
-            </w:r>
-          </w:p>
-          <w:p>
-            <w:pPr>
-              <w:spacing w:after="0" w:line="240" w:lineRule="auto"/>
-              <w:jc w:val="both"/>
-              <w:rPr>
-                <w:rFonts w:cs="Consolas"/>
-                <w:noProof/>
-                <w:sz w:val="21"/>
-                <w:szCs w:val="21"/>
-              </w:rPr>
-            </w:pPr>
-          </w:p>
-        </w:tc>
-      </w:tr>
-      <w:tr>
-        <w:trPr>
-          <w:trHeight w:val="22"/>
-        </w:trPr>
-        <w:tc>
-          <w:tcPr>
-            <w:tcW w:w="951" w:type="dxa"/>
-            <w:tcBorders>
-              <w:top w:val="single" w:sz="4" w:space="0" w:color="auto"/>
-              <w:left w:val="single" w:sz="4" w:space="0" w:color="auto"/>
-              <w:bottom w:val="single" w:sz="4" w:space="0" w:color="auto"/>
-              <w:right w:val="single" w:sz="4" w:space="0" w:color="auto"/>
-            </w:tcBorders>
-            <w:hideMark/>
-          </w:tcPr>
-          <w:p>
-            <w:pPr>
-              <w:spacing w:before="0" w:after="0" w:line="240" w:lineRule="auto"/>
-              <w:jc w:val="both"/>
-              <w:rPr>
-                <w:rFonts w:ascii="Consolas" w:hAnsi="Consolas" w:cs="Consolas"/>
-                <w:noProof/>
-                <w:sz w:val="21"/>
-                <w:szCs w:val="21"/>
-              </w:rPr>
-            </w:pPr>
-            <w:r>
-              <w:rPr>
-                <w:rFonts w:ascii="Consolas" w:hAnsi="Consolas" w:cs="Consolas"/>
-                <w:noProof/>
-                <w:sz w:val="21"/>
-                <w:szCs w:val="21"/>
-              </w:rPr>
-              <w:t>2</w:t>
-            </w:r>
-          </w:p>
-          <w:p>
-            <w:pPr>
-              <w:spacing w:before="60" w:after="0" w:line="240" w:lineRule="auto"/>
-              <w:jc w:val="both"/>
-              <w:rPr>
-                <w:rFonts w:ascii="Consolas" w:hAnsi="Consolas" w:cs="Consolas"/>
-                <w:noProof/>
-                <w:sz w:val="21"/>
-                <w:szCs w:val="21"/>
-                <w:highlight w:val="yellow"/>
-              </w:rPr>
-            </w:pPr>
-            <w:r>
-              <w:rPr>
-                <w:rFonts w:ascii="Consolas" w:hAnsi="Consolas" w:cs="Consolas"/>
-                <w:noProof/>
-                <w:sz w:val="21"/>
-                <w:szCs w:val="21"/>
-                <w:highlight w:val="yellow"/>
-              </w:rPr>
-              <w:t>4.99</w:t>
-            </w:r>
-          </w:p>
-          <w:p>
-            <w:pPr>
-              <w:spacing w:before="0" w:after="0" w:line="240" w:lineRule="auto"/>
-              <w:jc w:val="both"/>
-              <w:rPr>
-                <w:rFonts w:ascii="Consolas" w:hAnsi="Consolas" w:cs="Consolas"/>
-                <w:noProof/>
-                <w:sz w:val="21"/>
-                <w:szCs w:val="21"/>
-                <w:highlight w:val="yellow"/>
-              </w:rPr>
-            </w:pPr>
-            <w:r>
-              <w:rPr>
-                <w:rFonts w:ascii="Consolas" w:hAnsi="Consolas" w:cs="Consolas"/>
-                <w:noProof/>
-                <w:sz w:val="21"/>
-                <w:szCs w:val="21"/>
-                <w:highlight w:val="yellow"/>
-              </w:rPr>
-              <w:t>31</w:t>
-            </w:r>
-          </w:p>
-          <w:p>
-            <w:pPr>
-              <w:spacing w:before="0" w:after="0" w:line="240" w:lineRule="auto"/>
-              <w:jc w:val="both"/>
-              <w:rPr>
-                <w:rFonts w:ascii="Consolas" w:hAnsi="Consolas" w:cs="Consolas"/>
-                <w:noProof/>
-                <w:sz w:val="21"/>
-                <w:szCs w:val="21"/>
-              </w:rPr>
-            </w:pPr>
-            <w:r>
-              <w:rPr>
-                <w:rFonts w:ascii="Consolas" w:hAnsi="Consolas" w:cs="Consolas"/>
-                <w:noProof/>
-                <w:sz w:val="21"/>
-                <w:szCs w:val="21"/>
-                <w:highlight w:val="yellow"/>
-              </w:rPr>
-              <w:t>3</w:t>
-            </w:r>
-          </w:p>
-          <w:p>
-            <w:pPr>
-              <w:spacing w:before="60" w:after="0" w:line="240" w:lineRule="auto"/>
-              <w:jc w:val="both"/>
-              <w:rPr>
-                <w:rFonts w:ascii="Consolas" w:hAnsi="Consolas" w:cs="Consolas"/>
-                <w:noProof/>
-                <w:sz w:val="21"/>
-                <w:szCs w:val="21"/>
-                <w:highlight w:val="green"/>
-              </w:rPr>
-            </w:pPr>
-            <w:r>
-              <w:rPr>
-                <w:rFonts w:ascii="Consolas" w:hAnsi="Consolas" w:cs="Consolas"/>
-                <w:noProof/>
-                <w:sz w:val="21"/>
-                <w:szCs w:val="21"/>
-                <w:highlight w:val="green"/>
-              </w:rPr>
-              <w:t>0.35</w:t>
-            </w:r>
-          </w:p>
-          <w:p>
-            <w:pPr>
-              <w:spacing w:before="0" w:after="0" w:line="240" w:lineRule="auto"/>
-              <w:jc w:val="both"/>
-              <w:rPr>
-                <w:rFonts w:ascii="Consolas" w:hAnsi="Consolas" w:cs="Consolas"/>
-                <w:noProof/>
-                <w:sz w:val="21"/>
-                <w:szCs w:val="21"/>
-                <w:highlight w:val="green"/>
-              </w:rPr>
-            </w:pPr>
-            <w:r>
-              <w:rPr>
-                <w:rFonts w:ascii="Consolas" w:hAnsi="Consolas" w:cs="Consolas"/>
-                <w:noProof/>
-                <w:sz w:val="21"/>
-                <w:szCs w:val="21"/>
-                <w:highlight w:val="green"/>
-              </w:rPr>
-              <w:t>31</w:t>
-            </w:r>
-          </w:p>
-          <w:p>
-            <w:pPr>
-              <w:spacing w:before="0" w:after="0" w:line="240" w:lineRule="auto"/>
-              <w:jc w:val="both"/>
-              <w:rPr>
-                <w:rFonts w:ascii="Consolas" w:hAnsi="Consolas" w:cs="Consolas"/>
-                <w:noProof/>
-                <w:sz w:val="21"/>
-                <w:szCs w:val="21"/>
-              </w:rPr>
-            </w:pPr>
-            <w:r>
-              <w:rPr>
-                <w:rFonts w:ascii="Consolas" w:hAnsi="Consolas" w:cs="Consolas"/>
-                <w:noProof/>
-                <w:sz w:val="21"/>
-                <w:szCs w:val="21"/>
-                <w:highlight w:val="green"/>
-              </w:rPr>
-              <w:t>5</w:t>
-            </w:r>
-          </w:p>
-        </w:tc>
-        <w:tc>
-          <w:tcPr>
-            <w:tcW w:w="4680" w:type="dxa"/>
-            <w:tcBorders>
-              <w:top w:val="single" w:sz="4" w:space="0" w:color="auto"/>
-              <w:left w:val="single" w:sz="4" w:space="0" w:color="auto"/>
-              <w:bottom w:val="single" w:sz="4" w:space="0" w:color="auto"/>
-              <w:right w:val="single" w:sz="4" w:space="0" w:color="auto"/>
-            </w:tcBorders>
-          </w:tcPr>
-          <w:p>
-            <w:pPr>
-              <w:spacing w:before="0" w:after="0" w:line="240" w:lineRule="auto"/>
-              <w:jc w:val="both"/>
-              <w:rPr>
-                <w:rFonts w:ascii="Consolas" w:hAnsi="Consolas" w:cs="Consolas"/>
-                <w:noProof/>
-                <w:sz w:val="21"/>
-                <w:szCs w:val="21"/>
-              </w:rPr>
-            </w:pPr>
-            <w:r>
-              <w:rPr>
-                <w:rFonts w:ascii="Consolas" w:hAnsi="Consolas" w:cs="Consolas"/>
-                <w:noProof/>
-                <w:sz w:val="21"/>
-                <w:szCs w:val="21"/>
-                <w:lang w:val="bg-BG"/>
-              </w:rPr>
-              <w:t>The price for the coffee is: $</w:t>
-            </w:r>
-            <w:r>
-              <w:rPr>
-                <w:rFonts w:ascii="Consolas" w:hAnsi="Consolas" w:cs="Consolas"/>
-                <w:noProof/>
-                <w:sz w:val="21"/>
-                <w:szCs w:val="21"/>
-                <w:highlight w:val="yellow"/>
-              </w:rPr>
-              <w:t>464.07</w:t>
-            </w:r>
-          </w:p>
-          <w:p>
-            <w:pPr>
-              <w:spacing w:before="0" w:after="0" w:line="240" w:lineRule="auto"/>
-              <w:jc w:val="both"/>
-              <w:rPr>
-                <w:rFonts w:ascii="Consolas" w:hAnsi="Consolas" w:cs="Consolas"/>
-                <w:noProof/>
-                <w:sz w:val="21"/>
-                <w:szCs w:val="21"/>
-              </w:rPr>
-            </w:pPr>
-            <w:r>
-              <w:rPr>
-                <w:rFonts w:ascii="Consolas" w:hAnsi="Consolas" w:cs="Consolas"/>
-                <w:noProof/>
-                <w:sz w:val="21"/>
-                <w:szCs w:val="21"/>
-              </w:rPr>
-              <w:t>The price for the coffee is: $</w:t>
-            </w:r>
-            <w:r>
-              <w:rPr>
-                <w:rFonts w:ascii="Consolas" w:hAnsi="Consolas" w:cs="Consolas"/>
-                <w:noProof/>
-                <w:sz w:val="21"/>
-                <w:szCs w:val="21"/>
-                <w:highlight w:val="green"/>
-              </w:rPr>
-              <w:t>54.25</w:t>
-            </w:r>
-          </w:p>
-          <w:p>
-            <w:pPr>
-              <w:spacing w:before="0" w:after="0" w:line="240" w:lineRule="auto"/>
-              <w:jc w:val="both"/>
-              <w:rPr>
-                <w:rFonts w:ascii="Consolas" w:hAnsi="Consolas" w:cs="Consolas"/>
-                <w:noProof/>
-                <w:sz w:val="21"/>
-                <w:szCs w:val="21"/>
-              </w:rPr>
-            </w:pPr>
-            <w:r>
-              <w:rPr>
-                <w:rFonts w:ascii="Consolas" w:hAnsi="Consolas" w:cs="Consolas"/>
-                <w:noProof/>
-                <w:sz w:val="21"/>
-                <w:szCs w:val="21"/>
-              </w:rPr>
-              <w:t>Total: $518.32</w:t>
-            </w:r>
-          </w:p>
-          <w:p>
-            <w:pPr>
-              <w:spacing w:before="0" w:after="0" w:line="240" w:lineRule="auto"/>
-              <w:rPr>
-                <w:rFonts w:ascii="Consolas" w:hAnsi="Consolas" w:cs="Consolas"/>
-                <w:noProof/>
-                <w:sz w:val="21"/>
-                <w:szCs w:val="21"/>
-              </w:rPr>
-            </w:pPr>
-          </w:p>
-        </w:tc>
-        <w:tc>
-          <w:tcPr>
-            <w:tcW w:w="4675" w:type="dxa"/>
-            <w:tcBorders>
-              <w:top w:val="single" w:sz="4" w:space="0" w:color="auto"/>
-              <w:left w:val="single" w:sz="4" w:space="0" w:color="auto"/>
-              <w:bottom w:val="single" w:sz="4" w:space="0" w:color="auto"/>
-              <w:right w:val="single" w:sz="4" w:space="0" w:color="auto"/>
-            </w:tcBorders>
-          </w:tcPr>
-          <w:p>
-            <w:pPr>
-              <w:spacing w:before="0" w:after="0" w:line="240" w:lineRule="auto"/>
-              <w:jc w:val="both"/>
-              <w:rPr>
-                <w:rFonts w:cs="Consolas"/>
-                <w:noProof/>
-                <w:sz w:val="21"/>
-                <w:szCs w:val="21"/>
-              </w:rPr>
-            </w:pPr>
-          </w:p>
-        </w:tc>
-      </w:tr>
-      <w:tr>
-        <w:trPr>
-          <w:trHeight w:val="22"/>
-        </w:trPr>
-        <w:tc>
-          <w:tcPr>
-            <w:tcW w:w="951" w:type="dxa"/>
-            <w:tcBorders>
-              <w:top w:val="single" w:sz="4" w:space="0" w:color="auto"/>
-              <w:left w:val="single" w:sz="4" w:space="0" w:color="auto"/>
-              <w:bottom w:val="single" w:sz="4" w:space="0" w:color="auto"/>
-              <w:right w:val="single" w:sz="4" w:space="0" w:color="auto"/>
-            </w:tcBorders>
-            <w:hideMark/>
-          </w:tcPr>
-          <w:p>
-            <w:pPr>
-              <w:spacing w:before="0" w:after="0" w:line="240" w:lineRule="auto"/>
-              <w:jc w:val="both"/>
-              <w:rPr>
-                <w:rFonts w:ascii="Consolas" w:hAnsi="Consolas" w:cs="Consolas"/>
-                <w:noProof/>
-                <w:sz w:val="21"/>
-                <w:szCs w:val="21"/>
-                <w:lang w:val="bg-BG"/>
-              </w:rPr>
-            </w:pPr>
-            <w:r>
-              <w:rPr>
-                <w:rFonts w:ascii="Consolas" w:hAnsi="Consolas" w:cs="Consolas"/>
-                <w:noProof/>
-                <w:sz w:val="21"/>
-                <w:szCs w:val="21"/>
-                <w:lang w:val="bg-BG"/>
-              </w:rPr>
-              <w:t>1</w:t>
-            </w:r>
-          </w:p>
-          <w:p>
-            <w:pPr>
-              <w:spacing w:before="0" w:after="0" w:line="240" w:lineRule="auto"/>
-              <w:jc w:val="both"/>
-              <w:rPr>
-                <w:rFonts w:ascii="Consolas" w:hAnsi="Consolas" w:cs="Consolas"/>
-                <w:noProof/>
-                <w:sz w:val="21"/>
-                <w:szCs w:val="21"/>
-                <w:highlight w:val="yellow"/>
-                <w:lang w:val="bg-BG"/>
-              </w:rPr>
-            </w:pPr>
-            <w:r>
-              <w:rPr>
-                <w:rFonts w:ascii="Consolas" w:hAnsi="Consolas" w:cs="Consolas"/>
-                <w:noProof/>
-                <w:sz w:val="21"/>
-                <w:szCs w:val="21"/>
-                <w:highlight w:val="yellow"/>
-                <w:lang w:val="bg-BG"/>
-              </w:rPr>
-              <w:t>9.223</w:t>
-            </w:r>
-          </w:p>
-          <w:p>
-            <w:pPr>
-              <w:spacing w:before="0" w:after="0" w:line="240" w:lineRule="auto"/>
-              <w:jc w:val="both"/>
-              <w:rPr>
-                <w:rFonts w:ascii="Consolas" w:hAnsi="Consolas" w:cs="Consolas"/>
-                <w:noProof/>
-                <w:sz w:val="21"/>
-                <w:szCs w:val="21"/>
-                <w:highlight w:val="yellow"/>
-                <w:lang w:val="bg-BG"/>
-              </w:rPr>
-            </w:pPr>
-            <w:r>
-              <w:rPr>
-                <w:rFonts w:ascii="Consolas" w:hAnsi="Consolas" w:cs="Consolas"/>
-                <w:noProof/>
-                <w:sz w:val="21"/>
-                <w:szCs w:val="21"/>
-                <w:highlight w:val="yellow"/>
-                <w:lang w:val="bg-BG"/>
-              </w:rPr>
-              <w:t>31</w:t>
-            </w:r>
-          </w:p>
-          <w:p>
-            <w:pPr>
-              <w:spacing w:before="0" w:after="0" w:line="240" w:lineRule="auto"/>
-              <w:jc w:val="both"/>
-              <w:rPr>
-                <w:rFonts w:ascii="Consolas" w:hAnsi="Consolas" w:cs="Consolas"/>
-                <w:noProof/>
-                <w:sz w:val="21"/>
-                <w:szCs w:val="21"/>
-                <w:lang w:val="bg-BG"/>
-              </w:rPr>
-            </w:pPr>
-            <w:r>
-              <w:rPr>
-                <w:rFonts w:ascii="Consolas" w:hAnsi="Consolas" w:cs="Consolas"/>
-                <w:noProof/>
-                <w:sz w:val="21"/>
-                <w:szCs w:val="21"/>
-                <w:highlight w:val="yellow"/>
-                <w:lang w:val="bg-BG"/>
-              </w:rPr>
-              <w:t>433</w:t>
-            </w:r>
-          </w:p>
-        </w:tc>
-        <w:tc>
-          <w:tcPr>
-            <w:tcW w:w="4680" w:type="dxa"/>
-            <w:tcBorders>
-              <w:top w:val="single" w:sz="4" w:space="0" w:color="auto"/>
-              <w:left w:val="single" w:sz="4" w:space="0" w:color="auto"/>
-              <w:bottom w:val="single" w:sz="4" w:space="0" w:color="auto"/>
-              <w:right w:val="single" w:sz="4" w:space="0" w:color="auto"/>
-            </w:tcBorders>
-          </w:tcPr>
-          <w:p>
-            <w:pPr>
-              <w:spacing w:before="0" w:after="0" w:line="240" w:lineRule="auto"/>
-              <w:jc w:val="both"/>
-              <w:rPr>
-                <w:rFonts w:ascii="Consolas" w:hAnsi="Consolas" w:cs="Consolas"/>
-                <w:noProof/>
-                <w:sz w:val="21"/>
-                <w:szCs w:val="21"/>
-                <w:lang w:val="bg-BG"/>
-              </w:rPr>
-            </w:pPr>
-            <w:r>
-              <w:rPr>
-                <w:rFonts w:ascii="Consolas" w:hAnsi="Consolas" w:cs="Consolas"/>
-                <w:noProof/>
-                <w:sz w:val="21"/>
-                <w:szCs w:val="21"/>
-                <w:lang w:val="bg-BG"/>
-              </w:rPr>
-              <w:t>The price for the coffee is: $</w:t>
-            </w:r>
-            <w:r>
-              <w:rPr>
-                <w:rFonts w:ascii="Consolas" w:hAnsi="Consolas" w:cs="Consolas"/>
-                <w:noProof/>
-                <w:sz w:val="21"/>
-                <w:szCs w:val="21"/>
-                <w:highlight w:val="yellow"/>
-              </w:rPr>
-              <w:t>12</w:t>
-            </w:r>
-            <w:r>
-              <w:rPr>
-                <w:rFonts w:ascii="Consolas" w:hAnsi="Consolas" w:cs="Consolas"/>
-                <w:noProof/>
-                <w:sz w:val="21"/>
-                <w:szCs w:val="21"/>
-                <w:highlight w:val="yellow"/>
-                <w:lang w:val="bg-BG"/>
-              </w:rPr>
-              <w:t>3800.33</w:t>
-            </w:r>
-          </w:p>
-          <w:p>
-            <w:pPr>
-              <w:spacing w:before="0" w:after="0" w:line="240" w:lineRule="auto"/>
-              <w:jc w:val="both"/>
-              <w:rPr>
-                <w:rFonts w:ascii="Consolas" w:hAnsi="Consolas" w:cs="Consolas"/>
-                <w:noProof/>
-                <w:sz w:val="21"/>
-                <w:szCs w:val="21"/>
-                <w:lang w:val="bg-BG"/>
-              </w:rPr>
-            </w:pPr>
-            <w:r>
-              <w:rPr>
-                <w:rFonts w:ascii="Consolas" w:hAnsi="Consolas" w:cs="Consolas"/>
-                <w:noProof/>
-                <w:sz w:val="21"/>
-                <w:szCs w:val="21"/>
-              </w:rPr>
-              <w:t>Total: $</w:t>
-            </w:r>
-            <w:r>
-              <w:rPr>
-                <w:rFonts w:ascii="Consolas" w:hAnsi="Consolas" w:cs="Consolas"/>
-                <w:noProof/>
-                <w:sz w:val="21"/>
-                <w:szCs w:val="21"/>
-                <w:lang w:val="bg-BG"/>
-              </w:rPr>
-              <w:t>123800.33</w:t>
-            </w:r>
-          </w:p>
-          <w:p>
-            <w:pPr>
-              <w:spacing w:before="0" w:after="0" w:line="240" w:lineRule="auto"/>
-              <w:jc w:val="both"/>
-              <w:rPr>
-                <w:rFonts w:ascii="Consolas" w:hAnsi="Consolas" w:cs="Consolas"/>
-                <w:noProof/>
-                <w:sz w:val="21"/>
-                <w:szCs w:val="21"/>
-                <w:lang w:val="bg-BG"/>
-              </w:rPr>
-            </w:pPr>
-          </w:p>
-        </w:tc>
-        <w:tc>
-          <w:tcPr>
-            <w:tcW w:w="4675" w:type="dxa"/>
-            <w:tcBorders>
-              <w:top w:val="single" w:sz="4" w:space="0" w:color="auto"/>
-              <w:left w:val="single" w:sz="4" w:space="0" w:color="auto"/>
-              <w:bottom w:val="single" w:sz="4" w:space="0" w:color="auto"/>
-              <w:right w:val="single" w:sz="4" w:space="0" w:color="auto"/>
-            </w:tcBorders>
-          </w:tcPr>
-          <w:p>
-            <w:pPr>
-              <w:spacing w:before="0" w:after="0" w:line="240" w:lineRule="auto"/>
-              <w:jc w:val="both"/>
-              <w:rPr>
-                <w:rFonts w:cs="Consolas"/>
-                <w:noProof/>
-                <w:sz w:val="21"/>
-                <w:szCs w:val="21"/>
-              </w:rPr>
-            </w:pPr>
-          </w:p>
-        </w:tc>
-      </w:tr>
-    </w:tbl>
-    <w:p>
-      <w:pPr>
-        <w:rPr>
-          <w:lang w:val="bg-BG"/>
-        </w:rPr>
-      </w:pPr>
     </w:p>
     <w:sectPr>
       <w:headerReference w:type="default" r:id="rId10"/>
@@ -9790,7 +5608,7 @@
 </file>
 
 <file path=word/endnotes.xml><?xml version="1.0" encoding="utf-8"?>
-<w:endnotes xmlns:wpc="http://schemas.microsoft.com/office/word/2010/wordprocessingCanvas" xmlns:cx="http://schemas.microsoft.com/office/drawing/2014/chartex" xmlns:cx1="http://schemas.microsoft.com/office/drawing/2015/9/8/chartex" xmlns:cx2="http://schemas.microsoft.com/office/drawing/2015/10/21/chartex" xmlns:cx3="http://schemas.microsoft.com/office/drawing/2016/5/9/chartex" xmlns:cx4="http://schemas.microsoft.com/office/drawing/2016/5/10/chartex" xmlns:cx5="http://schemas.microsoft.com/office/drawing/2016/5/11/chartex" xmlns:cx6="http://schemas.microsoft.com/office/drawing/2016/5/12/chartex" xmlns:cx7="http://schemas.microsoft.com/office/drawing/2016/5/13/chartex" xmlns:cx8="http://schemas.microsoft.com/office/drawing/2016/5/14/chartex" xmlns:mc="http://schemas.openxmlformats.org/markup-compatibility/2006" xmlns:aink="http://schemas.microsoft.com/office/drawing/2016/ink" xmlns:am3d="http://schemas.microsoft.com/office/drawing/2017/model3d" xmlns:o="urn:schemas-microsoft-com:office:office" xmlns:r="http://schemas.openxmlformats.org/officeDocument/2006/relationships" xmlns:m="http://schemas.openxmlformats.org/officeDocument/2006/math" xmlns:v="urn:schemas-microsoft-com:vml" xmlns:wp14="http://schemas.microsoft.com/office/word/2010/wordprocessingDrawing" xmlns:wp="http://schemas.openxmlformats.org/drawingml/2006/wordprocessingDrawing" xmlns:w10="urn:schemas-microsoft-com:office:word" xmlns:w="http://schemas.openxmlformats.org/wordprocessingml/2006/main" xmlns:w14="http://schemas.microsoft.com/office/word/2010/wordml" xmlns:w15="http://schemas.microsoft.com/office/word/2012/wordml" xmlns:w16cex="http://schemas.microsoft.com/office/word/2018/wordml/cex" xmlns:w16cid="http://schemas.microsoft.com/office/word/2016/wordml/cid" xmlns:w16="http://schemas.microsoft.com/office/word/2018/wordml" xmlns:w16sdtdh="http://schemas.microsoft.com/office/word/2020/wordml/sdtdatahash" xmlns:w16se="http://schemas.microsoft.com/office/word/2015/wordml/symex" xmlns:wpg="http://schemas.microsoft.com/office/word/2010/wordprocessingGroup" xmlns:wpi="http://schemas.microsoft.com/office/word/2010/wordprocessingInk" xmlns:wne="http://schemas.microsoft.com/office/word/2006/wordml" xmlns:wps="http://schemas.microsoft.com/office/word/2010/wordprocessingShape" mc:Ignorable="w14 w15 w16se w16cid w16 w16cex w16sdtdh wp14">
+<w:endnotes xmlns:wpc="http://schemas.microsoft.com/office/word/2010/wordprocessingCanvas" xmlns:cx="http://schemas.microsoft.com/office/drawing/2014/chartex" xmlns:cx1="http://schemas.microsoft.com/office/drawing/2015/9/8/chartex" xmlns:cx2="http://schemas.microsoft.com/office/drawing/2015/10/21/chartex" xmlns:cx3="http://schemas.microsoft.com/office/drawing/2016/5/9/chartex" xmlns:cx4="http://schemas.microsoft.com/office/drawing/2016/5/10/chartex" xmlns:cx5="http://schemas.microsoft.com/office/drawing/2016/5/11/chartex" xmlns:cx6="http://schemas.microsoft.com/office/drawing/2016/5/12/chartex" xmlns:cx7="http://schemas.microsoft.com/office/drawing/2016/5/13/chartex" xmlns:cx8="http://schemas.microsoft.com/office/drawing/2016/5/14/chartex" xmlns:mc="http://schemas.openxmlformats.org/markup-compatibility/2006" xmlns:aink="http://schemas.microsoft.com/office/drawing/2016/ink" xmlns:am3d="http://schemas.microsoft.com/office/drawing/2017/model3d" xmlns:o="urn:schemas-microsoft-com:office:office" xmlns:oel="http://schemas.microsoft.com/office/2019/extlst" xmlns:r="http://schemas.openxmlformats.org/officeDocument/2006/relationships" xmlns:m="http://schemas.openxmlformats.org/officeDocument/2006/math" xmlns:v="urn:schemas-microsoft-com:vml" xmlns:wp14="http://schemas.microsoft.com/office/word/2010/wordprocessingDrawing" xmlns:wp="http://schemas.openxmlformats.org/drawingml/2006/wordprocessingDrawing" xmlns:w10="urn:schemas-microsoft-com:office:word" xmlns:w="http://schemas.openxmlformats.org/wordprocessingml/2006/main" xmlns:w14="http://schemas.microsoft.com/office/word/2010/wordml" xmlns:w15="http://schemas.microsoft.com/office/word/2012/wordml" xmlns:w16cex="http://schemas.microsoft.com/office/word/2018/wordml/cex" xmlns:w16cid="http://schemas.microsoft.com/office/word/2016/wordml/cid" xmlns:w16="http://schemas.microsoft.com/office/word/2018/wordml" xmlns:w16sdtdh="http://schemas.microsoft.com/office/word/2020/wordml/sdtdatahash" xmlns:w16se="http://schemas.microsoft.com/office/word/2015/wordml/symex" xmlns:wpg="http://schemas.microsoft.com/office/word/2010/wordprocessingGroup" xmlns:wpi="http://schemas.microsoft.com/office/word/2010/wordprocessingInk" xmlns:wne="http://schemas.microsoft.com/office/word/2006/wordml" xmlns:wps="http://schemas.microsoft.com/office/word/2010/wordprocessingShape" mc:Ignorable="w14 w15 w16se w16cid w16 w16cex w16sdtdh wp14">
   <w:endnote w:type="separator" w:id="-1">
     <w:p>
       <w:pPr>
@@ -9815,7 +5633,7 @@
 </file>
 
 <file path=word/footer1.xml><?xml version="1.0" encoding="utf-8"?>
-<w:ftr xmlns:wpc="http://schemas.microsoft.com/office/word/2010/wordprocessingCanvas" xmlns:cx="http://schemas.microsoft.com/office/drawing/2014/chartex" xmlns:cx1="http://schemas.microsoft.com/office/drawing/2015/9/8/chartex" xmlns:cx2="http://schemas.microsoft.com/office/drawing/2015/10/21/chartex" xmlns:cx3="http://schemas.microsoft.com/office/drawing/2016/5/9/chartex" xmlns:cx4="http://schemas.microsoft.com/office/drawing/2016/5/10/chartex" xmlns:cx5="http://schemas.microsoft.com/office/drawing/2016/5/11/chartex" xmlns:cx6="http://schemas.microsoft.com/office/drawing/2016/5/12/chartex" xmlns:cx7="http://schemas.microsoft.com/office/drawing/2016/5/13/chartex" xmlns:cx8="http://schemas.microsoft.com/office/drawing/2016/5/14/chartex" xmlns:mc="http://schemas.openxmlformats.org/markup-compatibility/2006" xmlns:aink="http://schemas.microsoft.com/office/drawing/2016/ink" xmlns:am3d="http://schemas.microsoft.com/office/drawing/2017/model3d" xmlns:o="urn:schemas-microsoft-com:office:office" xmlns:r="http://schemas.openxmlformats.org/officeDocument/2006/relationships" xmlns:m="http://schemas.openxmlformats.org/officeDocument/2006/math" xmlns:v="urn:schemas-microsoft-com:vml" xmlns:wp14="http://schemas.microsoft.com/office/word/2010/wordprocessingDrawing" xmlns:wp="http://schemas.openxmlformats.org/drawingml/2006/wordprocessingDrawing" xmlns:w10="urn:schemas-microsoft-com:office:word" xmlns:w="http://schemas.openxmlformats.org/wordprocessingml/2006/main" xmlns:w14="http://schemas.microsoft.com/office/word/2010/wordml" xmlns:w15="http://schemas.microsoft.com/office/word/2012/wordml" xmlns:w16cex="http://schemas.microsoft.com/office/word/2018/wordml/cex" xmlns:w16cid="http://schemas.microsoft.com/office/word/2016/wordml/cid" xmlns:w16="http://schemas.microsoft.com/office/word/2018/wordml" xmlns:w16sdtdh="http://schemas.microsoft.com/office/word/2020/wordml/sdtdatahash" xmlns:w16se="http://schemas.microsoft.com/office/word/2015/wordml/symex" xmlns:wpg="http://schemas.microsoft.com/office/word/2010/wordprocessingGroup" xmlns:wpi="http://schemas.microsoft.com/office/word/2010/wordprocessingInk" xmlns:wne="http://schemas.microsoft.com/office/word/2006/wordml" xmlns:wps="http://schemas.microsoft.com/office/word/2010/wordprocessingShape" mc:Ignorable="w14 w15 w16se w16cid w16 w16cex w16sdtdh wp14">
+<w:ftr xmlns:wpc="http://schemas.microsoft.com/office/word/2010/wordprocessingCanvas" xmlns:cx="http://schemas.microsoft.com/office/drawing/2014/chartex" xmlns:cx1="http://schemas.microsoft.com/office/drawing/2015/9/8/chartex" xmlns:cx2="http://schemas.microsoft.com/office/drawing/2015/10/21/chartex" xmlns:cx3="http://schemas.microsoft.com/office/drawing/2016/5/9/chartex" xmlns:cx4="http://schemas.microsoft.com/office/drawing/2016/5/10/chartex" xmlns:cx5="http://schemas.microsoft.com/office/drawing/2016/5/11/chartex" xmlns:cx6="http://schemas.microsoft.com/office/drawing/2016/5/12/chartex" xmlns:cx7="http://schemas.microsoft.com/office/drawing/2016/5/13/chartex" xmlns:cx8="http://schemas.microsoft.com/office/drawing/2016/5/14/chartex" xmlns:mc="http://schemas.openxmlformats.org/markup-compatibility/2006" xmlns:aink="http://schemas.microsoft.com/office/drawing/2016/ink" xmlns:am3d="http://schemas.microsoft.com/office/drawing/2017/model3d" xmlns:o="urn:schemas-microsoft-com:office:office" xmlns:oel="http://schemas.microsoft.com/office/2019/extlst" xmlns:r="http://schemas.openxmlformats.org/officeDocument/2006/relationships" xmlns:m="http://schemas.openxmlformats.org/officeDocument/2006/math" xmlns:v="urn:schemas-microsoft-com:vml" xmlns:wp14="http://schemas.microsoft.com/office/word/2010/wordprocessingDrawing" xmlns:wp="http://schemas.openxmlformats.org/drawingml/2006/wordprocessingDrawing" xmlns:w10="urn:schemas-microsoft-com:office:word" xmlns:w="http://schemas.openxmlformats.org/wordprocessingml/2006/main" xmlns:w14="http://schemas.microsoft.com/office/word/2010/wordml" xmlns:w15="http://schemas.microsoft.com/office/word/2012/wordml" xmlns:w16cex="http://schemas.microsoft.com/office/word/2018/wordml/cex" xmlns:w16cid="http://schemas.microsoft.com/office/word/2016/wordml/cid" xmlns:w16="http://schemas.microsoft.com/office/word/2018/wordml" xmlns:w16sdtdh="http://schemas.microsoft.com/office/word/2020/wordml/sdtdatahash" xmlns:w16se="http://schemas.microsoft.com/office/word/2015/wordml/symex" xmlns:wpg="http://schemas.microsoft.com/office/word/2010/wordprocessingGroup" xmlns:wpi="http://schemas.microsoft.com/office/word/2010/wordprocessingInk" xmlns:wne="http://schemas.microsoft.com/office/word/2006/wordml" xmlns:wps="http://schemas.microsoft.com/office/word/2010/wordprocessingShape" mc:Ignorable="w14 w15 w16se w16cid w16 w16cex w16sdtdh wp14">
   <w:p>
     <w:pPr>
       <w:pStyle w:val="Footer"/>
@@ -9998,7 +5816,7 @@
                               <w:szCs w:val="17"/>
                             </w:rPr>
                           </w:pPr>
-                          <w:bookmarkStart w:id="11" w:name="_Hlk24191091"/>
+                          <w:bookmarkStart w:id="5" w:name="_Hlk24191091"/>
                           <w:r>
                             <w:rPr>
                               <w:sz w:val="17"/>
@@ -10142,7 +5960,7 @@
                             <w:t>.</w:t>
                           </w:r>
                         </w:p>
-                        <w:bookmarkEnd w:id="11"/>
+                        <w:bookmarkEnd w:id="5"/>
                         <w:p>
                           <w:pPr>
                             <w:spacing w:line="240" w:lineRule="auto"/>
@@ -10899,7 +6717,7 @@
                           <wp:extent cx="180000" cy="180000"/>
                           <wp:effectExtent l="0" t="0" r="0" b="0"/>
                           <wp:docPr id="3" name="Picture 3">
-                            <a:hlinkClick xmlns:a="http://schemas.openxmlformats.org/drawingml/2006/main" r:id="rId2"/>
+                            <a:hlinkClick xmlns:a="http://schemas.openxmlformats.org/drawingml/2006/main" r:id="rId22"/>
                           </wp:docPr>
                           <wp:cNvGraphicFramePr>
                             <a:graphicFrameLocks xmlns:a="http://schemas.openxmlformats.org/drawingml/2006/main" noChangeAspect="1"/>
@@ -10909,14 +6727,14 @@
                               <pic:pic xmlns:pic="http://schemas.openxmlformats.org/drawingml/2006/picture">
                                 <pic:nvPicPr>
                                   <pic:cNvPr id="3" name="Picture 3">
-                                    <a:hlinkClick r:id="rId2"/>
+                                    <a:hlinkClick r:id="rId22"/>
                                   </pic:cNvPr>
                                   <pic:cNvPicPr>
                                     <a:picLocks noChangeAspect="1" noChangeArrowheads="1"/>
                                   </pic:cNvPicPr>
                                 </pic:nvPicPr>
                                 <pic:blipFill>
-                                  <a:blip r:embed="rId3">
+                                  <a:blip r:embed="rId23">
                                     <a:extLst>
                                       <a:ext uri="{28A0092B-C50C-407E-A947-70E740481C1C}">
                                         <a14:useLocalDpi xmlns:a14="http://schemas.microsoft.com/office/drawing/2010/main" val="0"/>
@@ -10966,7 +6784,7 @@
                           <wp:extent cx="180000" cy="180000"/>
                           <wp:effectExtent l="0" t="0" r="0" b="0"/>
                           <wp:docPr id="2" name="Picture 2">
-                            <a:hlinkClick xmlns:a="http://schemas.openxmlformats.org/drawingml/2006/main" r:id="rId4"/>
+                            <a:hlinkClick xmlns:a="http://schemas.openxmlformats.org/drawingml/2006/main" r:id="rId24"/>
                           </wp:docPr>
                           <wp:cNvGraphicFramePr>
                             <a:graphicFrameLocks xmlns:a="http://schemas.openxmlformats.org/drawingml/2006/main" noChangeAspect="1"/>
@@ -10976,14 +6794,14 @@
                               <pic:pic xmlns:pic="http://schemas.openxmlformats.org/drawingml/2006/picture">
                                 <pic:nvPicPr>
                                   <pic:cNvPr id="2" name="Picture 2">
-                                    <a:hlinkClick r:id="rId4"/>
+                                    <a:hlinkClick r:id="rId24"/>
                                   </pic:cNvPr>
                                   <pic:cNvPicPr>
                                     <a:picLocks noChangeAspect="1" noChangeArrowheads="1"/>
                                   </pic:cNvPicPr>
                                 </pic:nvPicPr>
                                 <pic:blipFill>
-                                  <a:blip r:embed="rId5">
+                                  <a:blip r:embed="rId25">
                                     <a:extLst>
                                       <a:ext uri="{28A0092B-C50C-407E-A947-70E740481C1C}">
                                         <a14:useLocalDpi xmlns:a14="http://schemas.microsoft.com/office/drawing/2010/main" val="0"/>
@@ -11033,7 +6851,7 @@
                           <wp:extent cx="180000" cy="180000"/>
                           <wp:effectExtent l="0" t="0" r="0" b="0"/>
                           <wp:docPr id="5" name="Picture 5" title="Software University @ Facebook">
-                            <a:hlinkClick xmlns:a="http://schemas.openxmlformats.org/drawingml/2006/main" r:id="rId6"/>
+                            <a:hlinkClick xmlns:a="http://schemas.openxmlformats.org/drawingml/2006/main" r:id="rId26"/>
                           </wp:docPr>
                           <wp:cNvGraphicFramePr>
                             <a:graphicFrameLocks xmlns:a="http://schemas.openxmlformats.org/drawingml/2006/main" noChangeAspect="1"/>
@@ -11043,12 +6861,12 @@
                               <pic:pic xmlns:pic="http://schemas.openxmlformats.org/drawingml/2006/picture">
                                 <pic:nvPicPr>
                                   <pic:cNvPr id="5" name="Picture 5" title="Software University @ Facebook">
-                                    <a:hlinkClick r:id="rId6"/>
+                                    <a:hlinkClick r:id="rId26"/>
                                   </pic:cNvPr>
                                   <pic:cNvPicPr/>
                                 </pic:nvPicPr>
                                 <pic:blipFill>
-                                  <a:blip r:embed="rId7"/>
+                                  <a:blip r:embed="rId27"/>
                                   <a:stretch>
                                     <a:fillRect/>
                                   </a:stretch>
@@ -11087,7 +6905,7 @@
                           <wp:extent cx="180000" cy="180000"/>
                           <wp:effectExtent l="0" t="0" r="0" b="0"/>
                           <wp:docPr id="20" name="Picture 20">
-                            <a:hlinkClick xmlns:a="http://schemas.openxmlformats.org/drawingml/2006/main" r:id="rId8"/>
+                            <a:hlinkClick xmlns:a="http://schemas.openxmlformats.org/drawingml/2006/main" r:id="rId28"/>
                           </wp:docPr>
                           <wp:cNvGraphicFramePr>
                             <a:graphicFrameLocks xmlns:a="http://schemas.openxmlformats.org/drawingml/2006/main" noChangeAspect="1"/>
@@ -11097,20 +6915,20 @@
                               <pic:pic xmlns:pic="http://schemas.openxmlformats.org/drawingml/2006/picture">
                                 <pic:nvPicPr>
                                   <pic:cNvPr id="20" name="Picture 20">
-                                    <a:hlinkClick r:id="rId8"/>
+                                    <a:hlinkClick r:id="rId28"/>
                                   </pic:cNvPr>
                                   <pic:cNvPicPr>
                                     <a:picLocks noChangeAspect="1" noChangeArrowheads="1"/>
                                   </pic:cNvPicPr>
                                 </pic:nvPicPr>
                                 <pic:blipFill>
-                                  <a:blip r:embed="rId9">
+                                  <a:blip r:embed="rId29">
                                     <a:extLst>
                                       <a:ext uri="{28A0092B-C50C-407E-A947-70E740481C1C}">
                                         <a14:useLocalDpi xmlns:a14="http://schemas.microsoft.com/office/drawing/2010/main" val="0"/>
                                       </a:ext>
                                       <a:ext uri="{837473B0-CC2E-450A-ABE3-18F120FF3D39}">
-                                        <a1611:picAttrSrcUrl xmlns:a1611="http://schemas.microsoft.com/office/drawing/2016/11/main" r:id="rId10"/>
+                                        <a1611:picAttrSrcUrl xmlns:a1611="http://schemas.microsoft.com/office/drawing/2016/11/main" r:id="rId30"/>
                                       </a:ext>
                                     </a:extLst>
                                   </a:blip>
@@ -11157,7 +6975,7 @@
                           <wp:extent cx="180000" cy="180000"/>
                           <wp:effectExtent l="0" t="0" r="0" b="0"/>
                           <wp:docPr id="7" name="Picture 7" title="Software University @ Twitter">
-                            <a:hlinkClick xmlns:a="http://schemas.openxmlformats.org/drawingml/2006/main" r:id="rId11"/>
+                            <a:hlinkClick xmlns:a="http://schemas.openxmlformats.org/drawingml/2006/main" r:id="rId31"/>
                           </wp:docPr>
                           <wp:cNvGraphicFramePr>
                             <a:graphicFrameLocks xmlns:a="http://schemas.openxmlformats.org/drawingml/2006/main" noChangeAspect="1"/>
@@ -11167,12 +6985,12 @@
                               <pic:pic xmlns:pic="http://schemas.openxmlformats.org/drawingml/2006/picture">
                                 <pic:nvPicPr>
                                   <pic:cNvPr id="7" name="Picture 7" title="Software University @ Twitter">
-                                    <a:hlinkClick r:id="rId11"/>
+                                    <a:hlinkClick r:id="rId31"/>
                                   </pic:cNvPr>
                                   <pic:cNvPicPr/>
                                 </pic:nvPicPr>
                                 <pic:blipFill>
-                                  <a:blip r:embed="rId12"/>
+                                  <a:blip r:embed="rId32"/>
                                   <a:stretch>
                                     <a:fillRect/>
                                   </a:stretch>
@@ -11211,7 +7029,7 @@
                           <wp:extent cx="180000" cy="180000"/>
                           <wp:effectExtent l="0" t="0" r="0" b="0"/>
                           <wp:docPr id="17" name="Picture 17" title="Software University @ YouTube">
-                            <a:hlinkClick xmlns:a="http://schemas.openxmlformats.org/drawingml/2006/main" r:id="rId13"/>
+                            <a:hlinkClick xmlns:a="http://schemas.openxmlformats.org/drawingml/2006/main" r:id="rId33"/>
                           </wp:docPr>
                           <wp:cNvGraphicFramePr>
                             <a:graphicFrameLocks xmlns:a="http://schemas.openxmlformats.org/drawingml/2006/main" noChangeAspect="1"/>
@@ -11221,12 +7039,12 @@
                               <pic:pic xmlns:pic="http://schemas.openxmlformats.org/drawingml/2006/picture">
                                 <pic:nvPicPr>
                                   <pic:cNvPr id="17" name="Picture 17" title="Software University @ YouTube">
-                                    <a:hlinkClick r:id="rId13"/>
+                                    <a:hlinkClick r:id="rId33"/>
                                   </pic:cNvPr>
                                   <pic:cNvPicPr/>
                                 </pic:nvPicPr>
                                 <pic:blipFill>
-                                  <a:blip r:embed="rId14"/>
+                                  <a:blip r:embed="rId34"/>
                                   <a:stretch>
                                     <a:fillRect/>
                                   </a:stretch>
@@ -11265,7 +7083,7 @@
                           <wp:extent cx="180000" cy="180000"/>
                           <wp:effectExtent l="0" t="0" r="0" b="0"/>
                           <wp:docPr id="21" name="Picture 21">
-                            <a:hlinkClick xmlns:a="http://schemas.openxmlformats.org/drawingml/2006/main" r:id="rId15"/>
+                            <a:hlinkClick xmlns:a="http://schemas.openxmlformats.org/drawingml/2006/main" r:id="rId35"/>
                           </wp:docPr>
                           <wp:cNvGraphicFramePr>
                             <a:graphicFrameLocks xmlns:a="http://schemas.openxmlformats.org/drawingml/2006/main" noChangeAspect="1"/>
@@ -11275,14 +7093,14 @@
                               <pic:pic xmlns:pic="http://schemas.openxmlformats.org/drawingml/2006/picture">
                                 <pic:nvPicPr>
                                   <pic:cNvPr id="21" name="Picture 21">
-                                    <a:hlinkClick r:id="rId15"/>
+                                    <a:hlinkClick r:id="rId35"/>
                                   </pic:cNvPr>
                                   <pic:cNvPicPr>
                                     <a:picLocks noChangeAspect="1" noChangeArrowheads="1"/>
                                   </pic:cNvPicPr>
                                 </pic:nvPicPr>
                                 <pic:blipFill rotWithShape="1">
-                                  <a:blip r:embed="rId16">
+                                  <a:blip r:embed="rId36">
                                     <a:extLst>
                                       <a:ext uri="{28A0092B-C50C-407E-A947-70E740481C1C}">
                                         <a14:useLocalDpi xmlns:a14="http://schemas.microsoft.com/office/drawing/2010/main" val="0"/>
@@ -11335,7 +7153,7 @@
                           <wp:extent cx="180000" cy="180000"/>
                           <wp:effectExtent l="0" t="0" r="0" b="0"/>
                           <wp:docPr id="22" name="Picture 22">
-                            <a:hlinkClick xmlns:a="http://schemas.openxmlformats.org/drawingml/2006/main" r:id="rId17"/>
+                            <a:hlinkClick xmlns:a="http://schemas.openxmlformats.org/drawingml/2006/main" r:id="rId37"/>
                           </wp:docPr>
                           <wp:cNvGraphicFramePr>
                             <a:graphicFrameLocks xmlns:a="http://schemas.openxmlformats.org/drawingml/2006/main" noChangeAspect="1"/>
@@ -11345,14 +7163,14 @@
                               <pic:pic xmlns:pic="http://schemas.openxmlformats.org/drawingml/2006/picture">
                                 <pic:nvPicPr>
                                   <pic:cNvPr id="22" name="Picture 22">
-                                    <a:hlinkClick r:id="rId17"/>
+                                    <a:hlinkClick r:id="rId37"/>
                                   </pic:cNvPr>
                                   <pic:cNvPicPr>
                                     <a:picLocks noChangeAspect="1" noChangeArrowheads="1"/>
                                   </pic:cNvPicPr>
                                 </pic:nvPicPr>
                                 <pic:blipFill>
-                                  <a:blip r:embed="rId18">
+                                  <a:blip r:embed="rId38">
                                     <a:extLst>
                                       <a:ext uri="{28A0092B-C50C-407E-A947-70E740481C1C}">
                                         <a14:useLocalDpi xmlns:a14="http://schemas.microsoft.com/office/drawing/2010/main" val="0"/>
@@ -11402,7 +7220,7 @@
                           <wp:extent cx="180000" cy="180000"/>
                           <wp:effectExtent l="0" t="0" r="0" b="0"/>
                           <wp:docPr id="23" name="Picture 23" title="Software University: Email Us">
-                            <a:hlinkClick xmlns:a="http://schemas.openxmlformats.org/drawingml/2006/main" r:id="rId19"/>
+                            <a:hlinkClick xmlns:a="http://schemas.openxmlformats.org/drawingml/2006/main" r:id="rId39"/>
                           </wp:docPr>
                           <wp:cNvGraphicFramePr>
                             <a:graphicFrameLocks xmlns:a="http://schemas.openxmlformats.org/drawingml/2006/main" noChangeAspect="1"/>
@@ -11412,12 +7230,12 @@
                               <pic:pic xmlns:pic="http://schemas.openxmlformats.org/drawingml/2006/picture">
                                 <pic:nvPicPr>
                                   <pic:cNvPr id="23" name="Picture 23" title="Software University: Email Us">
-                                    <a:hlinkClick r:id="rId19"/>
+                                    <a:hlinkClick r:id="rId39"/>
                                   </pic:cNvPr>
                                   <pic:cNvPicPr/>
                                 </pic:nvPicPr>
                                 <pic:blipFill>
-                                  <a:blip r:embed="rId20"/>
+                                  <a:blip r:embed="rId40"/>
                                   <a:stretch>
                                     <a:fillRect/>
                                   </a:stretch>
@@ -11473,14 +7291,14 @@
               <pic:pic xmlns:pic="http://schemas.openxmlformats.org/drawingml/2006/picture">
                 <pic:nvPicPr>
                   <pic:cNvPr id="1" name="Picture 1">
-                    <a:hlinkClick r:id="rId2"/>
+                    <a:hlinkClick r:id="rId22"/>
                   </pic:cNvPr>
                   <pic:cNvPicPr>
                     <a:picLocks noChangeAspect="1" noChangeArrowheads="1"/>
                   </pic:cNvPicPr>
                 </pic:nvPicPr>
                 <pic:blipFill>
-                  <a:blip r:embed="rId22">
+                  <a:blip r:embed="rId41">
                     <a:extLst>
                       <a:ext uri="{28A0092B-C50C-407E-A947-70E740481C1C}">
                         <a14:useLocalDpi xmlns:a14="http://schemas.microsoft.com/office/drawing/2010/main" val="0"/>
@@ -11878,7 +7696,7 @@
 </file>
 
 <file path=word/footnotes.xml><?xml version="1.0" encoding="utf-8"?>
-<w:footnotes xmlns:wpc="http://schemas.microsoft.com/office/word/2010/wordprocessingCanvas" xmlns:cx="http://schemas.microsoft.com/office/drawing/2014/chartex" xmlns:cx1="http://schemas.microsoft.com/office/drawing/2015/9/8/chartex" xmlns:cx2="http://schemas.microsoft.com/office/drawing/2015/10/21/chartex" xmlns:cx3="http://schemas.microsoft.com/office/drawing/2016/5/9/chartex" xmlns:cx4="http://schemas.microsoft.com/office/drawing/2016/5/10/chartex" xmlns:cx5="http://schemas.microsoft.com/office/drawing/2016/5/11/chartex" xmlns:cx6="http://schemas.microsoft.com/office/drawing/2016/5/12/chartex" xmlns:cx7="http://schemas.microsoft.com/office/drawing/2016/5/13/chartex" xmlns:cx8="http://schemas.microsoft.com/office/drawing/2016/5/14/chartex" xmlns:mc="http://schemas.openxmlformats.org/markup-compatibility/2006" xmlns:aink="http://schemas.microsoft.com/office/drawing/2016/ink" xmlns:am3d="http://schemas.microsoft.com/office/drawing/2017/model3d" xmlns:o="urn:schemas-microsoft-com:office:office" xmlns:r="http://schemas.openxmlformats.org/officeDocument/2006/relationships" xmlns:m="http://schemas.openxmlformats.org/officeDocument/2006/math" xmlns:v="urn:schemas-microsoft-com:vml" xmlns:wp14="http://schemas.microsoft.com/office/word/2010/wordprocessingDrawing" xmlns:wp="http://schemas.openxmlformats.org/drawingml/2006/wordprocessingDrawing" xmlns:w10="urn:schemas-microsoft-com:office:word" xmlns:w="http://schemas.openxmlformats.org/wordprocessingml/2006/main" xmlns:w14="http://schemas.microsoft.com/office/word/2010/wordml" xmlns:w15="http://schemas.microsoft.com/office/word/2012/wordml" xmlns:w16cex="http://schemas.microsoft.com/office/word/2018/wordml/cex" xmlns:w16cid="http://schemas.microsoft.com/office/word/2016/wordml/cid" xmlns:w16="http://schemas.microsoft.com/office/word/2018/wordml" xmlns:w16sdtdh="http://schemas.microsoft.com/office/word/2020/wordml/sdtdatahash" xmlns:w16se="http://schemas.microsoft.com/office/word/2015/wordml/symex" xmlns:wpg="http://schemas.microsoft.com/office/word/2010/wordprocessingGroup" xmlns:wpi="http://schemas.microsoft.com/office/word/2010/wordprocessingInk" xmlns:wne="http://schemas.microsoft.com/office/word/2006/wordml" xmlns:wps="http://schemas.microsoft.com/office/word/2010/wordprocessingShape" mc:Ignorable="w14 w15 w16se w16cid w16 w16cex w16sdtdh wp14">
+<w:footnotes xmlns:wpc="http://schemas.microsoft.com/office/word/2010/wordprocessingCanvas" xmlns:cx="http://schemas.microsoft.com/office/drawing/2014/chartex" xmlns:cx1="http://schemas.microsoft.com/office/drawing/2015/9/8/chartex" xmlns:cx2="http://schemas.microsoft.com/office/drawing/2015/10/21/chartex" xmlns:cx3="http://schemas.microsoft.com/office/drawing/2016/5/9/chartex" xmlns:cx4="http://schemas.microsoft.com/office/drawing/2016/5/10/chartex" xmlns:cx5="http://schemas.microsoft.com/office/drawing/2016/5/11/chartex" xmlns:cx6="http://schemas.microsoft.com/office/drawing/2016/5/12/chartex" xmlns:cx7="http://schemas.microsoft.com/office/drawing/2016/5/13/chartex" xmlns:cx8="http://schemas.microsoft.com/office/drawing/2016/5/14/chartex" xmlns:mc="http://schemas.openxmlformats.org/markup-compatibility/2006" xmlns:aink="http://schemas.microsoft.com/office/drawing/2016/ink" xmlns:am3d="http://schemas.microsoft.com/office/drawing/2017/model3d" xmlns:o="urn:schemas-microsoft-com:office:office" xmlns:oel="http://schemas.microsoft.com/office/2019/extlst" xmlns:r="http://schemas.openxmlformats.org/officeDocument/2006/relationships" xmlns:m="http://schemas.openxmlformats.org/officeDocument/2006/math" xmlns:v="urn:schemas-microsoft-com:vml" xmlns:wp14="http://schemas.microsoft.com/office/word/2010/wordprocessingDrawing" xmlns:wp="http://schemas.openxmlformats.org/drawingml/2006/wordprocessingDrawing" xmlns:w10="urn:schemas-microsoft-com:office:word" xmlns:w="http://schemas.openxmlformats.org/wordprocessingml/2006/main" xmlns:w14="http://schemas.microsoft.com/office/word/2010/wordml" xmlns:w15="http://schemas.microsoft.com/office/word/2012/wordml" xmlns:w16cex="http://schemas.microsoft.com/office/word/2018/wordml/cex" xmlns:w16cid="http://schemas.microsoft.com/office/word/2016/wordml/cid" xmlns:w16="http://schemas.microsoft.com/office/word/2018/wordml" xmlns:w16sdtdh="http://schemas.microsoft.com/office/word/2020/wordml/sdtdatahash" xmlns:w16se="http://schemas.microsoft.com/office/word/2015/wordml/symex" xmlns:wpg="http://schemas.microsoft.com/office/word/2010/wordprocessingGroup" xmlns:wpi="http://schemas.microsoft.com/office/word/2010/wordprocessingInk" xmlns:wne="http://schemas.microsoft.com/office/word/2006/wordml" xmlns:wps="http://schemas.microsoft.com/office/word/2010/wordprocessingShape" mc:Ignorable="w14 w15 w16se w16cid w16 w16cex w16sdtdh wp14">
   <w:footnote w:type="separator" w:id="-1">
     <w:p>
       <w:pPr>
@@ -11903,7 +7721,7 @@
 </file>
 
 <file path=word/header1.xml><?xml version="1.0" encoding="utf-8"?>
-<w:hdr xmlns:wpc="http://schemas.microsoft.com/office/word/2010/wordprocessingCanvas" xmlns:cx="http://schemas.microsoft.com/office/drawing/2014/chartex" xmlns:cx1="http://schemas.microsoft.com/office/drawing/2015/9/8/chartex" xmlns:cx2="http://schemas.microsoft.com/office/drawing/2015/10/21/chartex" xmlns:cx3="http://schemas.microsoft.com/office/drawing/2016/5/9/chartex" xmlns:cx4="http://schemas.microsoft.com/office/drawing/2016/5/10/chartex" xmlns:cx5="http://schemas.microsoft.com/office/drawing/2016/5/11/chartex" xmlns:cx6="http://schemas.microsoft.com/office/drawing/2016/5/12/chartex" xmlns:cx7="http://schemas.microsoft.com/office/drawing/2016/5/13/chartex" xmlns:cx8="http://schemas.microsoft.com/office/drawing/2016/5/14/chartex" xmlns:mc="http://schemas.openxmlformats.org/markup-compatibility/2006" xmlns:aink="http://schemas.microsoft.com/office/drawing/2016/ink" xmlns:am3d="http://schemas.microsoft.com/office/drawing/2017/model3d" xmlns:o="urn:schemas-microsoft-com:office:office" xmlns:r="http://schemas.openxmlformats.org/officeDocument/2006/relationships" xmlns:m="http://schemas.openxmlformats.org/officeDocument/2006/math" xmlns:v="urn:schemas-microsoft-com:vml" xmlns:wp14="http://schemas.microsoft.com/office/word/2010/wordprocessingDrawing" xmlns:wp="http://schemas.openxmlformats.org/drawingml/2006/wordprocessingDrawing" xmlns:w10="urn:schemas-microsoft-com:office:word" xmlns:w="http://schemas.openxmlformats.org/wordprocessingml/2006/main" xmlns:w14="http://schemas.microsoft.com/office/word/2010/wordml" xmlns:w15="http://schemas.microsoft.com/office/word/2012/wordml" xmlns:w16cex="http://schemas.microsoft.com/office/word/2018/wordml/cex" xmlns:w16cid="http://schemas.microsoft.com/office/word/2016/wordml/cid" xmlns:w16="http://schemas.microsoft.com/office/word/2018/wordml" xmlns:w16sdtdh="http://schemas.microsoft.com/office/word/2020/wordml/sdtdatahash" xmlns:w16se="http://schemas.microsoft.com/office/word/2015/wordml/symex" xmlns:wpg="http://schemas.microsoft.com/office/word/2010/wordprocessingGroup" xmlns:wpi="http://schemas.microsoft.com/office/word/2010/wordprocessingInk" xmlns:wne="http://schemas.microsoft.com/office/word/2006/wordml" xmlns:wps="http://schemas.microsoft.com/office/word/2010/wordprocessingShape" mc:Ignorable="w14 w15 w16se w16cid w16 w16cex w16sdtdh wp14">
+<w:hdr xmlns:wpc="http://schemas.microsoft.com/office/word/2010/wordprocessingCanvas" xmlns:cx="http://schemas.microsoft.com/office/drawing/2014/chartex" xmlns:cx1="http://schemas.microsoft.com/office/drawing/2015/9/8/chartex" xmlns:cx2="http://schemas.microsoft.com/office/drawing/2015/10/21/chartex" xmlns:cx3="http://schemas.microsoft.com/office/drawing/2016/5/9/chartex" xmlns:cx4="http://schemas.microsoft.com/office/drawing/2016/5/10/chartex" xmlns:cx5="http://schemas.microsoft.com/office/drawing/2016/5/11/chartex" xmlns:cx6="http://schemas.microsoft.com/office/drawing/2016/5/12/chartex" xmlns:cx7="http://schemas.microsoft.com/office/drawing/2016/5/13/chartex" xmlns:cx8="http://schemas.microsoft.com/office/drawing/2016/5/14/chartex" xmlns:mc="http://schemas.openxmlformats.org/markup-compatibility/2006" xmlns:aink="http://schemas.microsoft.com/office/drawing/2016/ink" xmlns:am3d="http://schemas.microsoft.com/office/drawing/2017/model3d" xmlns:o="urn:schemas-microsoft-com:office:office" xmlns:oel="http://schemas.microsoft.com/office/2019/extlst" xmlns:r="http://schemas.openxmlformats.org/officeDocument/2006/relationships" xmlns:m="http://schemas.openxmlformats.org/officeDocument/2006/math" xmlns:v="urn:schemas-microsoft-com:vml" xmlns:wp14="http://schemas.microsoft.com/office/word/2010/wordprocessingDrawing" xmlns:wp="http://schemas.openxmlformats.org/drawingml/2006/wordprocessingDrawing" xmlns:w10="urn:schemas-microsoft-com:office:word" xmlns:w="http://schemas.openxmlformats.org/wordprocessingml/2006/main" xmlns:w14="http://schemas.microsoft.com/office/word/2010/wordml" xmlns:w15="http://schemas.microsoft.com/office/word/2012/wordml" xmlns:w16cex="http://schemas.microsoft.com/office/word/2018/wordml/cex" xmlns:w16cid="http://schemas.microsoft.com/office/word/2016/wordml/cid" xmlns:w16="http://schemas.microsoft.com/office/word/2018/wordml" xmlns:w16sdtdh="http://schemas.microsoft.com/office/word/2020/wordml/sdtdatahash" xmlns:w16se="http://schemas.microsoft.com/office/word/2015/wordml/symex" xmlns:wpg="http://schemas.microsoft.com/office/word/2010/wordprocessingGroup" xmlns:wpi="http://schemas.microsoft.com/office/word/2010/wordprocessingInk" xmlns:wne="http://schemas.microsoft.com/office/word/2006/wordml" xmlns:wps="http://schemas.microsoft.com/office/word/2010/wordprocessingShape" mc:Ignorable="w14 w15 w16se w16cid w16 w16cex w16sdtdh wp14">
   <w:p>
     <w:pPr>
       <w:pStyle w:val="Header"/>
@@ -11914,7 +7732,7 @@
 </file>
 
 <file path=word/numbering.xml><?xml version="1.0" encoding="utf-8"?>
-<w:numbering xmlns:wpc="http://schemas.microsoft.com/office/word/2010/wordprocessingCanvas" xmlns:cx="http://schemas.microsoft.com/office/drawing/2014/chartex" xmlns:cx1="http://schemas.microsoft.com/office/drawing/2015/9/8/chartex" xmlns:cx2="http://schemas.microsoft.com/office/drawing/2015/10/21/chartex" xmlns:cx3="http://schemas.microsoft.com/office/drawing/2016/5/9/chartex" xmlns:cx4="http://schemas.microsoft.com/office/drawing/2016/5/10/chartex" xmlns:cx5="http://schemas.microsoft.com/office/drawing/2016/5/11/chartex" xmlns:cx6="http://schemas.microsoft.com/office/drawing/2016/5/12/chartex" xmlns:cx7="http://schemas.microsoft.com/office/drawing/2016/5/13/chartex" xmlns:cx8="http://schemas.microsoft.com/office/drawing/2016/5/14/chartex" xmlns:mc="http://schemas.openxmlformats.org/markup-compatibility/2006" xmlns:aink="http://schemas.microsoft.com/office/drawing/2016/ink" xmlns:am3d="http://schemas.microsoft.com/office/drawing/2017/model3d" xmlns:o="urn:schemas-microsoft-com:office:office" xmlns:r="http://schemas.openxmlformats.org/officeDocument/2006/relationships" xmlns:m="http://schemas.openxmlformats.org/officeDocument/2006/math" xmlns:v="urn:schemas-microsoft-com:vml" xmlns:wp14="http://schemas.microsoft.com/office/word/2010/wordprocessingDrawing" xmlns:wp="http://schemas.openxmlformats.org/drawingml/2006/wordprocessingDrawing" xmlns:w10="urn:schemas-microsoft-com:office:word" xmlns:w="http://schemas.openxmlformats.org/wordprocessingml/2006/main" xmlns:w14="http://schemas.microsoft.com/office/word/2010/wordml" xmlns:w15="http://schemas.microsoft.com/office/word/2012/wordml" xmlns:w16cex="http://schemas.microsoft.com/office/word/2018/wordml/cex" xmlns:w16cid="http://schemas.microsoft.com/office/word/2016/wordml/cid" xmlns:w16="http://schemas.microsoft.com/office/word/2018/wordml" xmlns:w16sdtdh="http://schemas.microsoft.com/office/word/2020/wordml/sdtdatahash" xmlns:w16se="http://schemas.microsoft.com/office/word/2015/wordml/symex" xmlns:wpg="http://schemas.microsoft.com/office/word/2010/wordprocessingGroup" xmlns:wpi="http://schemas.microsoft.com/office/word/2010/wordprocessingInk" xmlns:wne="http://schemas.microsoft.com/office/word/2006/wordml" xmlns:wps="http://schemas.microsoft.com/office/word/2010/wordprocessingShape" mc:Ignorable="w14 w15 w16se w16cid w16 w16cex w16sdtdh wp14">
+<w:numbering xmlns:wpc="http://schemas.microsoft.com/office/word/2010/wordprocessingCanvas" xmlns:cx="http://schemas.microsoft.com/office/drawing/2014/chartex" xmlns:cx1="http://schemas.microsoft.com/office/drawing/2015/9/8/chartex" xmlns:cx2="http://schemas.microsoft.com/office/drawing/2015/10/21/chartex" xmlns:cx3="http://schemas.microsoft.com/office/drawing/2016/5/9/chartex" xmlns:cx4="http://schemas.microsoft.com/office/drawing/2016/5/10/chartex" xmlns:cx5="http://schemas.microsoft.com/office/drawing/2016/5/11/chartex" xmlns:cx6="http://schemas.microsoft.com/office/drawing/2016/5/12/chartex" xmlns:cx7="http://schemas.microsoft.com/office/drawing/2016/5/13/chartex" xmlns:cx8="http://schemas.microsoft.com/office/drawing/2016/5/14/chartex" xmlns:mc="http://schemas.openxmlformats.org/markup-compatibility/2006" xmlns:aink="http://schemas.microsoft.com/office/drawing/2016/ink" xmlns:am3d="http://schemas.microsoft.com/office/drawing/2017/model3d" xmlns:o="urn:schemas-microsoft-com:office:office" xmlns:oel="http://schemas.microsoft.com/office/2019/extlst" xmlns:r="http://schemas.openxmlformats.org/officeDocument/2006/relationships" xmlns:m="http://schemas.openxmlformats.org/officeDocument/2006/math" xmlns:v="urn:schemas-microsoft-com:vml" xmlns:wp14="http://schemas.microsoft.com/office/word/2010/wordprocessingDrawing" xmlns:wp="http://schemas.openxmlformats.org/drawingml/2006/wordprocessingDrawing" xmlns:w10="urn:schemas-microsoft-com:office:word" xmlns:w="http://schemas.openxmlformats.org/wordprocessingml/2006/main" xmlns:w14="http://schemas.microsoft.com/office/word/2010/wordml" xmlns:w15="http://schemas.microsoft.com/office/word/2012/wordml" xmlns:w16cex="http://schemas.microsoft.com/office/word/2018/wordml/cex" xmlns:w16cid="http://schemas.microsoft.com/office/word/2016/wordml/cid" xmlns:w16="http://schemas.microsoft.com/office/word/2018/wordml" xmlns:w16sdtdh="http://schemas.microsoft.com/office/word/2020/wordml/sdtdatahash" xmlns:w16se="http://schemas.microsoft.com/office/word/2015/wordml/symex" xmlns:wpg="http://schemas.microsoft.com/office/word/2010/wordprocessingGroup" xmlns:wpi="http://schemas.microsoft.com/office/word/2010/wordprocessingInk" xmlns:wne="http://schemas.microsoft.com/office/word/2006/wordml" xmlns:wps="http://schemas.microsoft.com/office/word/2010/wordprocessingShape" mc:Ignorable="w14 w15 w16se w16cid w16 w16cex w16sdtdh wp14">
   <w:abstractNum w:abstractNumId="0" w15:restartNumberingAfterBreak="0">
     <w:nsid w:val="04E60920"/>
     <w:multiLevelType w:val="hybridMultilevel"/>
@@ -13810,55 +9628,55 @@
       </w:rPr>
     </w:lvl>
   </w:abstractNum>
-  <w:num w:numId="1">
+  <w:num w:numId="1" w16cid:durableId="1330057203">
     <w:abstractNumId w:val="0"/>
   </w:num>
-  <w:num w:numId="2">
+  <w:num w:numId="2" w16cid:durableId="1649943108">
     <w:abstractNumId w:val="3"/>
   </w:num>
-  <w:num w:numId="3">
+  <w:num w:numId="3" w16cid:durableId="1305701185">
     <w:abstractNumId w:val="6"/>
   </w:num>
-  <w:num w:numId="4">
+  <w:num w:numId="4" w16cid:durableId="119106834">
     <w:abstractNumId w:val="4"/>
   </w:num>
-  <w:num w:numId="5">
+  <w:num w:numId="5" w16cid:durableId="775834422">
     <w:abstractNumId w:val="12"/>
   </w:num>
-  <w:num w:numId="6">
+  <w:num w:numId="6" w16cid:durableId="40595564">
     <w:abstractNumId w:val="7"/>
   </w:num>
-  <w:num w:numId="7">
+  <w:num w:numId="7" w16cid:durableId="1281912888">
     <w:abstractNumId w:val="1"/>
   </w:num>
-  <w:num w:numId="8">
+  <w:num w:numId="8" w16cid:durableId="1336226625">
     <w:abstractNumId w:val="16"/>
   </w:num>
-  <w:num w:numId="9">
+  <w:num w:numId="9" w16cid:durableId="1674187195">
     <w:abstractNumId w:val="2"/>
   </w:num>
-  <w:num w:numId="10">
+  <w:num w:numId="10" w16cid:durableId="347146512">
     <w:abstractNumId w:val="11"/>
   </w:num>
-  <w:num w:numId="11">
+  <w:num w:numId="11" w16cid:durableId="291710956">
     <w:abstractNumId w:val="13"/>
   </w:num>
-  <w:num w:numId="12">
+  <w:num w:numId="12" w16cid:durableId="579751127">
     <w:abstractNumId w:val="9"/>
   </w:num>
-  <w:num w:numId="13">
+  <w:num w:numId="13" w16cid:durableId="974261853">
     <w:abstractNumId w:val="15"/>
   </w:num>
-  <w:num w:numId="14">
+  <w:num w:numId="14" w16cid:durableId="686063521">
     <w:abstractNumId w:val="8"/>
   </w:num>
-  <w:num w:numId="15">
+  <w:num w:numId="15" w16cid:durableId="804396385">
     <w:abstractNumId w:val="5"/>
   </w:num>
-  <w:num w:numId="16">
+  <w:num w:numId="16" w16cid:durableId="422343652">
     <w:abstractNumId w:val="10"/>
   </w:num>
-  <w:num w:numId="17">
+  <w:num w:numId="17" w16cid:durableId="283662063">
     <w:abstractNumId w:val="14"/>
   </w:num>
   <w:numIdMacAtCleanup w:val="15"/>

</xml_diff>